<commit_message>
Done Navbar, announcement and Slider
</commit_message>
<xml_diff>
--- a/Notes.docx
+++ b/Notes.docx
@@ -16,6 +16,14 @@
         </w:rPr>
         <w:t>Frontend</w:t>
       </w:r>
+    </w:p>
+    <w:p>
+      <w:pPr>
+        <w:rPr>
+          <w:sz w:val="36"/>
+          <w:szCs w:val="36"/>
+        </w:rPr>
+      </w:pPr>
     </w:p>
     <w:p>
       <w:pPr>
@@ -79,12 +87,58 @@
     <w:p>
       <w:pPr>
         <w:rPr>
-          <w:sz w:val="24"/>
-          <w:szCs w:val="24"/>
-        </w:rPr>
-      </w:pPr>
-      <w:r>
-        <w:rPr>
+          <w:b/>
+          <w:bCs/>
+          <w:sz w:val="24"/>
+          <w:szCs w:val="24"/>
+        </w:rPr>
+      </w:pPr>
+      <w:r>
+        <w:rPr>
+          <w:b/>
+          <w:bCs/>
+          <w:sz w:val="24"/>
+          <w:szCs w:val="24"/>
+        </w:rPr>
+        <w:t>LIBRARIES:</w:t>
+      </w:r>
+    </w:p>
+    <w:p>
+      <w:pPr>
+        <w:rPr>
+          <w:sz w:val="24"/>
+          <w:szCs w:val="24"/>
+        </w:rPr>
+      </w:pPr>
+      <w:r>
+        <w:rPr>
+          <w:sz w:val="24"/>
+          <w:szCs w:val="24"/>
+        </w:rPr>
+        <w:t>Yarn add styled-components</w:t>
+      </w:r>
+    </w:p>
+    <w:p>
+      <w:pPr>
+        <w:rPr>
+          <w:sz w:val="24"/>
+          <w:szCs w:val="24"/>
+        </w:rPr>
+      </w:pPr>
+    </w:p>
+    <w:p>
+      <w:pPr>
+        <w:rPr>
+          <w:b/>
+          <w:bCs/>
+          <w:sz w:val="24"/>
+          <w:szCs w:val="24"/>
+        </w:rPr>
+      </w:pPr>
+      <w:r>
+        <w:rPr>
+          <w:b/>
+          <w:bCs/>
           <w:sz w:val="24"/>
           <w:szCs w:val="24"/>
         </w:rPr>
@@ -93,6 +147,8 @@
       <w:proofErr w:type="spellStart"/>
       <w:r>
         <w:rPr>
+          <w:b/>
+          <w:bCs/>
           <w:sz w:val="24"/>
           <w:szCs w:val="24"/>
         </w:rPr>
@@ -101,6 +157,8 @@
       <w:proofErr w:type="spellEnd"/>
       <w:r>
         <w:rPr>
+          <w:b/>
+          <w:bCs/>
           <w:sz w:val="24"/>
           <w:szCs w:val="24"/>
         </w:rPr>
@@ -658,8 +716,1362 @@
           <w:szCs w:val="24"/>
         </w:rPr>
       </w:pPr>
+    </w:p>
+    <w:p>
+      <w:pPr>
+        <w:rPr>
+          <w:b/>
+          <w:bCs/>
+          <w:sz w:val="24"/>
+          <w:szCs w:val="24"/>
+        </w:rPr>
+      </w:pPr>
+      <w:r>
+        <w:rPr>
+          <w:b/>
+          <w:bCs/>
+          <w:sz w:val="24"/>
+          <w:szCs w:val="24"/>
+        </w:rPr>
+        <w:t>USING STYLED COMPONENTS:</w:t>
+      </w:r>
+    </w:p>
+    <w:p>
+      <w:pPr>
+        <w:rPr>
+          <w:sz w:val="24"/>
+          <w:szCs w:val="24"/>
+        </w:rPr>
+      </w:pPr>
+      <w:r>
+        <w:rPr>
+          <w:sz w:val="24"/>
+          <w:szCs w:val="24"/>
+        </w:rPr>
+        <w:t>Yarn add styled-components</w:t>
+      </w:r>
+    </w:p>
+    <w:p>
+      <w:pPr>
+        <w:shd w:val="clear" w:color="auto" w:fill="1E1E1E"/>
+        <w:spacing w:after="0" w:line="285" w:lineRule="atLeast"/>
+        <w:rPr>
+          <w:rFonts w:ascii="Consolas" w:eastAsia="Times New Roman" w:hAnsi="Consolas" w:cs="Times New Roman"/>
+          <w:color w:val="D4D4D4"/>
+          <w:sz w:val="21"/>
+          <w:szCs w:val="21"/>
+        </w:rPr>
+      </w:pPr>
+      <w:proofErr w:type="gramStart"/>
+      <w:r>
+        <w:rPr>
+          <w:rFonts w:ascii="Consolas" w:eastAsia="Times New Roman" w:hAnsi="Consolas" w:cs="Times New Roman"/>
+          <w:color w:val="C586C0"/>
+          <w:sz w:val="21"/>
+          <w:szCs w:val="21"/>
+        </w:rPr>
+        <w:t>import</w:t>
+      </w:r>
+      <w:proofErr w:type="gramEnd"/>
+      <w:r>
+        <w:rPr>
+          <w:rFonts w:ascii="Consolas" w:eastAsia="Times New Roman" w:hAnsi="Consolas" w:cs="Times New Roman"/>
+          <w:color w:val="D4D4D4"/>
+          <w:sz w:val="21"/>
+          <w:szCs w:val="21"/>
+        </w:rPr>
+        <w:t xml:space="preserve"> </w:t>
+      </w:r>
+      <w:r>
+        <w:rPr>
+          <w:rFonts w:ascii="Consolas" w:eastAsia="Times New Roman" w:hAnsi="Consolas" w:cs="Times New Roman"/>
+          <w:color w:val="9CDCFE"/>
+          <w:sz w:val="21"/>
+          <w:szCs w:val="21"/>
+        </w:rPr>
+        <w:t>React</w:t>
+      </w:r>
+      <w:r>
+        <w:rPr>
+          <w:rFonts w:ascii="Consolas" w:eastAsia="Times New Roman" w:hAnsi="Consolas" w:cs="Times New Roman"/>
+          <w:color w:val="D4D4D4"/>
+          <w:sz w:val="21"/>
+          <w:szCs w:val="21"/>
+        </w:rPr>
+        <w:t xml:space="preserve"> </w:t>
+      </w:r>
+      <w:r>
+        <w:rPr>
+          <w:rFonts w:ascii="Consolas" w:eastAsia="Times New Roman" w:hAnsi="Consolas" w:cs="Times New Roman"/>
+          <w:color w:val="C586C0"/>
+          <w:sz w:val="21"/>
+          <w:szCs w:val="21"/>
+        </w:rPr>
+        <w:t>from</w:t>
+      </w:r>
+      <w:r>
+        <w:rPr>
+          <w:rFonts w:ascii="Consolas" w:eastAsia="Times New Roman" w:hAnsi="Consolas" w:cs="Times New Roman"/>
+          <w:color w:val="D4D4D4"/>
+          <w:sz w:val="21"/>
+          <w:szCs w:val="21"/>
+        </w:rPr>
+        <w:t xml:space="preserve"> </w:t>
+      </w:r>
+      <w:r>
+        <w:rPr>
+          <w:rFonts w:ascii="Consolas" w:eastAsia="Times New Roman" w:hAnsi="Consolas" w:cs="Times New Roman"/>
+          <w:color w:val="CE9178"/>
+          <w:sz w:val="21"/>
+          <w:szCs w:val="21"/>
+        </w:rPr>
+        <w:t>'react'</w:t>
+      </w:r>
+    </w:p>
+    <w:p>
+      <w:pPr>
+        <w:shd w:val="clear" w:color="auto" w:fill="1E1E1E"/>
+        <w:spacing w:after="0" w:line="285" w:lineRule="atLeast"/>
+        <w:rPr>
+          <w:rFonts w:ascii="Consolas" w:eastAsia="Times New Roman" w:hAnsi="Consolas" w:cs="Times New Roman"/>
+          <w:color w:val="D4D4D4"/>
+          <w:sz w:val="21"/>
+          <w:szCs w:val="21"/>
+        </w:rPr>
+      </w:pPr>
+      <w:proofErr w:type="gramStart"/>
+      <w:r>
+        <w:rPr>
+          <w:rFonts w:ascii="Consolas" w:eastAsia="Times New Roman" w:hAnsi="Consolas" w:cs="Times New Roman"/>
+          <w:color w:val="C586C0"/>
+          <w:sz w:val="21"/>
+          <w:szCs w:val="21"/>
+        </w:rPr>
+        <w:t>import</w:t>
+      </w:r>
+      <w:proofErr w:type="gramEnd"/>
+      <w:r>
+        <w:rPr>
+          <w:rFonts w:ascii="Consolas" w:eastAsia="Times New Roman" w:hAnsi="Consolas" w:cs="Times New Roman"/>
+          <w:color w:val="D4D4D4"/>
+          <w:sz w:val="21"/>
+          <w:szCs w:val="21"/>
+        </w:rPr>
+        <w:t xml:space="preserve"> </w:t>
+      </w:r>
+      <w:r>
+        <w:rPr>
+          <w:rFonts w:ascii="Consolas" w:eastAsia="Times New Roman" w:hAnsi="Consolas" w:cs="Times New Roman"/>
+          <w:color w:val="9CDCFE"/>
+          <w:sz w:val="21"/>
+          <w:szCs w:val="21"/>
+        </w:rPr>
+        <w:t>styled</w:t>
+      </w:r>
+      <w:r>
+        <w:rPr>
+          <w:rFonts w:ascii="Consolas" w:eastAsia="Times New Roman" w:hAnsi="Consolas" w:cs="Times New Roman"/>
+          <w:color w:val="D4D4D4"/>
+          <w:sz w:val="21"/>
+          <w:szCs w:val="21"/>
+        </w:rPr>
+        <w:t xml:space="preserve"> </w:t>
+      </w:r>
+      <w:r>
+        <w:rPr>
+          <w:rFonts w:ascii="Consolas" w:eastAsia="Times New Roman" w:hAnsi="Consolas" w:cs="Times New Roman"/>
+          <w:color w:val="C586C0"/>
+          <w:sz w:val="21"/>
+          <w:szCs w:val="21"/>
+        </w:rPr>
+        <w:t>from</w:t>
+      </w:r>
+      <w:r>
+        <w:rPr>
+          <w:rFonts w:ascii="Consolas" w:eastAsia="Times New Roman" w:hAnsi="Consolas" w:cs="Times New Roman"/>
+          <w:color w:val="D4D4D4"/>
+          <w:sz w:val="21"/>
+          <w:szCs w:val="21"/>
+        </w:rPr>
+        <w:t xml:space="preserve"> </w:t>
+      </w:r>
+      <w:r>
+        <w:rPr>
+          <w:rFonts w:ascii="Consolas" w:eastAsia="Times New Roman" w:hAnsi="Consolas" w:cs="Times New Roman"/>
+          <w:color w:val="CE9178"/>
+          <w:sz w:val="21"/>
+          <w:szCs w:val="21"/>
+        </w:rPr>
+        <w:t>'styled-components'</w:t>
+      </w:r>
+    </w:p>
+    <w:p>
+      <w:pPr>
+        <w:shd w:val="clear" w:color="auto" w:fill="1E1E1E"/>
+        <w:spacing w:after="0" w:line="285" w:lineRule="atLeast"/>
+        <w:rPr>
+          <w:rFonts w:ascii="Consolas" w:eastAsia="Times New Roman" w:hAnsi="Consolas" w:cs="Times New Roman"/>
+          <w:color w:val="D4D4D4"/>
+          <w:sz w:val="21"/>
+          <w:szCs w:val="21"/>
+        </w:rPr>
+      </w:pPr>
+    </w:p>
+    <w:p>
+      <w:pPr>
+        <w:shd w:val="clear" w:color="auto" w:fill="1E1E1E"/>
+        <w:spacing w:after="0" w:line="285" w:lineRule="atLeast"/>
+        <w:rPr>
+          <w:rFonts w:ascii="Consolas" w:eastAsia="Times New Roman" w:hAnsi="Consolas" w:cs="Times New Roman"/>
+          <w:color w:val="D4D4D4"/>
+          <w:sz w:val="21"/>
+          <w:szCs w:val="21"/>
+        </w:rPr>
+      </w:pPr>
+      <w:proofErr w:type="spellStart"/>
+      <w:proofErr w:type="gramStart"/>
+      <w:r>
+        <w:rPr>
+          <w:rFonts w:ascii="Consolas" w:eastAsia="Times New Roman" w:hAnsi="Consolas" w:cs="Times New Roman"/>
+          <w:color w:val="569CD6"/>
+          <w:sz w:val="21"/>
+          <w:szCs w:val="21"/>
+        </w:rPr>
+        <w:t>const</w:t>
+      </w:r>
+      <w:proofErr w:type="spellEnd"/>
+      <w:proofErr w:type="gramEnd"/>
+      <w:r>
+        <w:rPr>
+          <w:rFonts w:ascii="Consolas" w:eastAsia="Times New Roman" w:hAnsi="Consolas" w:cs="Times New Roman"/>
+          <w:color w:val="D4D4D4"/>
+          <w:sz w:val="21"/>
+          <w:szCs w:val="21"/>
+        </w:rPr>
+        <w:t xml:space="preserve"> </w:t>
+      </w:r>
+      <w:r>
+        <w:rPr>
+          <w:rFonts w:ascii="Consolas" w:eastAsia="Times New Roman" w:hAnsi="Consolas" w:cs="Times New Roman"/>
+          <w:color w:val="4FC1FF"/>
+          <w:sz w:val="21"/>
+          <w:szCs w:val="21"/>
+        </w:rPr>
+        <w:t>Container</w:t>
+      </w:r>
+      <w:r>
+        <w:rPr>
+          <w:rFonts w:ascii="Consolas" w:eastAsia="Times New Roman" w:hAnsi="Consolas" w:cs="Times New Roman"/>
+          <w:color w:val="D4D4D4"/>
+          <w:sz w:val="21"/>
+          <w:szCs w:val="21"/>
+        </w:rPr>
+        <w:t xml:space="preserve"> = </w:t>
+      </w:r>
+      <w:proofErr w:type="spellStart"/>
+      <w:r>
+        <w:rPr>
+          <w:rFonts w:ascii="Consolas" w:eastAsia="Times New Roman" w:hAnsi="Consolas" w:cs="Times New Roman"/>
+          <w:color w:val="4FC1FF"/>
+          <w:sz w:val="21"/>
+          <w:szCs w:val="21"/>
+        </w:rPr>
+        <w:t>styled</w:t>
+      </w:r>
+      <w:r>
+        <w:rPr>
+          <w:rFonts w:ascii="Consolas" w:eastAsia="Times New Roman" w:hAnsi="Consolas" w:cs="Times New Roman"/>
+          <w:color w:val="CE9178"/>
+          <w:sz w:val="21"/>
+          <w:szCs w:val="21"/>
+        </w:rPr>
+        <w:t>.</w:t>
+      </w:r>
+      <w:r>
+        <w:rPr>
+          <w:rFonts w:ascii="Consolas" w:eastAsia="Times New Roman" w:hAnsi="Consolas" w:cs="Times New Roman"/>
+          <w:color w:val="9CDCFE"/>
+          <w:sz w:val="21"/>
+          <w:szCs w:val="21"/>
+        </w:rPr>
+        <w:t>div</w:t>
+      </w:r>
+      <w:proofErr w:type="spellEnd"/>
+      <w:r>
+        <w:rPr>
+          <w:rFonts w:ascii="Consolas" w:eastAsia="Times New Roman" w:hAnsi="Consolas" w:cs="Times New Roman"/>
+          <w:color w:val="CE9178"/>
+          <w:sz w:val="21"/>
+          <w:szCs w:val="21"/>
+        </w:rPr>
+        <w:t>`</w:t>
+      </w:r>
+    </w:p>
+    <w:p>
+      <w:pPr>
+        <w:shd w:val="clear" w:color="auto" w:fill="1E1E1E"/>
+        <w:spacing w:after="0" w:line="285" w:lineRule="atLeast"/>
+        <w:rPr>
+          <w:rFonts w:ascii="Consolas" w:eastAsia="Times New Roman" w:hAnsi="Consolas" w:cs="Times New Roman"/>
+          <w:color w:val="D4D4D4"/>
+          <w:sz w:val="21"/>
+          <w:szCs w:val="21"/>
+        </w:rPr>
+      </w:pPr>
+      <w:r>
+        <w:rPr>
+          <w:rFonts w:ascii="Consolas" w:eastAsia="Times New Roman" w:hAnsi="Consolas" w:cs="Times New Roman"/>
+          <w:color w:val="CE9178"/>
+          <w:sz w:val="21"/>
+          <w:szCs w:val="21"/>
+        </w:rPr>
+        <w:t xml:space="preserve">    </w:t>
+      </w:r>
+      <w:proofErr w:type="gramStart"/>
+      <w:r>
+        <w:rPr>
+          <w:rFonts w:ascii="Consolas" w:eastAsia="Times New Roman" w:hAnsi="Consolas" w:cs="Times New Roman"/>
+          <w:color w:val="CE9178"/>
+          <w:sz w:val="21"/>
+          <w:szCs w:val="21"/>
+        </w:rPr>
+        <w:t>height</w:t>
+      </w:r>
+      <w:proofErr w:type="gramEnd"/>
+      <w:r>
+        <w:rPr>
+          <w:rFonts w:ascii="Consolas" w:eastAsia="Times New Roman" w:hAnsi="Consolas" w:cs="Times New Roman"/>
+          <w:color w:val="CE9178"/>
+          <w:sz w:val="21"/>
+          <w:szCs w:val="21"/>
+        </w:rPr>
+        <w:t>: 60px;</w:t>
+      </w:r>
+    </w:p>
+    <w:p>
+      <w:pPr>
+        <w:shd w:val="clear" w:color="auto" w:fill="1E1E1E"/>
+        <w:spacing w:after="0" w:line="285" w:lineRule="atLeast"/>
+        <w:rPr>
+          <w:rFonts w:ascii="Consolas" w:eastAsia="Times New Roman" w:hAnsi="Consolas" w:cs="Times New Roman"/>
+          <w:color w:val="D4D4D4"/>
+          <w:sz w:val="21"/>
+          <w:szCs w:val="21"/>
+        </w:rPr>
+      </w:pPr>
+      <w:r>
+        <w:rPr>
+          <w:rFonts w:ascii="Consolas" w:eastAsia="Times New Roman" w:hAnsi="Consolas" w:cs="Times New Roman"/>
+          <w:color w:val="CE9178"/>
+          <w:sz w:val="21"/>
+          <w:szCs w:val="21"/>
+        </w:rPr>
+        <w:lastRenderedPageBreak/>
+        <w:t xml:space="preserve">    </w:t>
+      </w:r>
+      <w:proofErr w:type="gramStart"/>
+      <w:r>
+        <w:rPr>
+          <w:rFonts w:ascii="Consolas" w:eastAsia="Times New Roman" w:hAnsi="Consolas" w:cs="Times New Roman"/>
+          <w:color w:val="CE9178"/>
+          <w:sz w:val="21"/>
+          <w:szCs w:val="21"/>
+        </w:rPr>
+        <w:t>background-color</w:t>
+      </w:r>
+      <w:proofErr w:type="gramEnd"/>
+      <w:r>
+        <w:rPr>
+          <w:rFonts w:ascii="Consolas" w:eastAsia="Times New Roman" w:hAnsi="Consolas" w:cs="Times New Roman"/>
+          <w:color w:val="CE9178"/>
+          <w:sz w:val="21"/>
+          <w:szCs w:val="21"/>
+        </w:rPr>
+        <w:t>: black;</w:t>
+      </w:r>
+    </w:p>
+    <w:p>
+      <w:pPr>
+        <w:shd w:val="clear" w:color="auto" w:fill="1E1E1E"/>
+        <w:spacing w:after="0" w:line="285" w:lineRule="atLeast"/>
+        <w:rPr>
+          <w:rFonts w:ascii="Consolas" w:eastAsia="Times New Roman" w:hAnsi="Consolas" w:cs="Times New Roman"/>
+          <w:color w:val="D4D4D4"/>
+          <w:sz w:val="21"/>
+          <w:szCs w:val="21"/>
+        </w:rPr>
+      </w:pPr>
+      <w:r>
+        <w:rPr>
+          <w:rFonts w:ascii="Consolas" w:eastAsia="Times New Roman" w:hAnsi="Consolas" w:cs="Times New Roman"/>
+          <w:color w:val="CE9178"/>
+          <w:sz w:val="21"/>
+          <w:szCs w:val="21"/>
+        </w:rPr>
+        <w:t>`</w:t>
+      </w:r>
+    </w:p>
+    <w:p>
+      <w:pPr>
+        <w:shd w:val="clear" w:color="auto" w:fill="1E1E1E"/>
+        <w:spacing w:after="0" w:line="285" w:lineRule="atLeast"/>
+        <w:rPr>
+          <w:rFonts w:ascii="Consolas" w:eastAsia="Times New Roman" w:hAnsi="Consolas" w:cs="Times New Roman"/>
+          <w:color w:val="D4D4D4"/>
+          <w:sz w:val="21"/>
+          <w:szCs w:val="21"/>
+        </w:rPr>
+      </w:pPr>
+    </w:p>
+    <w:p>
+      <w:pPr>
+        <w:shd w:val="clear" w:color="auto" w:fill="1E1E1E"/>
+        <w:spacing w:after="0" w:line="285" w:lineRule="atLeast"/>
+        <w:rPr>
+          <w:rFonts w:ascii="Consolas" w:eastAsia="Times New Roman" w:hAnsi="Consolas" w:cs="Times New Roman"/>
+          <w:color w:val="D4D4D4"/>
+          <w:sz w:val="21"/>
+          <w:szCs w:val="21"/>
+        </w:rPr>
+      </w:pPr>
+      <w:proofErr w:type="gramStart"/>
+      <w:r>
+        <w:rPr>
+          <w:rFonts w:ascii="Consolas" w:eastAsia="Times New Roman" w:hAnsi="Consolas" w:cs="Times New Roman"/>
+          <w:color w:val="569CD6"/>
+          <w:sz w:val="21"/>
+          <w:szCs w:val="21"/>
+        </w:rPr>
+        <w:t>function</w:t>
+      </w:r>
+      <w:proofErr w:type="gramEnd"/>
+      <w:r>
+        <w:rPr>
+          <w:rFonts w:ascii="Consolas" w:eastAsia="Times New Roman" w:hAnsi="Consolas" w:cs="Times New Roman"/>
+          <w:color w:val="D4D4D4"/>
+          <w:sz w:val="21"/>
+          <w:szCs w:val="21"/>
+        </w:rPr>
+        <w:t xml:space="preserve"> </w:t>
+      </w:r>
+      <w:proofErr w:type="spellStart"/>
+      <w:r>
+        <w:rPr>
+          <w:rFonts w:ascii="Consolas" w:eastAsia="Times New Roman" w:hAnsi="Consolas" w:cs="Times New Roman"/>
+          <w:color w:val="DCDCAA"/>
+          <w:sz w:val="21"/>
+          <w:szCs w:val="21"/>
+        </w:rPr>
+        <w:t>Navbar</w:t>
+      </w:r>
+      <w:proofErr w:type="spellEnd"/>
+      <w:r>
+        <w:rPr>
+          <w:rFonts w:ascii="Consolas" w:eastAsia="Times New Roman" w:hAnsi="Consolas" w:cs="Times New Roman"/>
+          <w:color w:val="D4D4D4"/>
+          <w:sz w:val="21"/>
+          <w:szCs w:val="21"/>
+        </w:rPr>
+        <w:t>() {</w:t>
+      </w:r>
+    </w:p>
+    <w:p>
+      <w:pPr>
+        <w:shd w:val="clear" w:color="auto" w:fill="1E1E1E"/>
+        <w:spacing w:after="0" w:line="285" w:lineRule="atLeast"/>
+        <w:rPr>
+          <w:rFonts w:ascii="Consolas" w:eastAsia="Times New Roman" w:hAnsi="Consolas" w:cs="Times New Roman"/>
+          <w:color w:val="D4D4D4"/>
+          <w:sz w:val="21"/>
+          <w:szCs w:val="21"/>
+        </w:rPr>
+      </w:pPr>
+      <w:r>
+        <w:rPr>
+          <w:rFonts w:ascii="Consolas" w:eastAsia="Times New Roman" w:hAnsi="Consolas" w:cs="Times New Roman"/>
+          <w:color w:val="D4D4D4"/>
+          <w:sz w:val="21"/>
+          <w:szCs w:val="21"/>
+        </w:rPr>
+        <w:t xml:space="preserve">  </w:t>
+      </w:r>
+      <w:proofErr w:type="gramStart"/>
+      <w:r>
+        <w:rPr>
+          <w:rFonts w:ascii="Consolas" w:eastAsia="Times New Roman" w:hAnsi="Consolas" w:cs="Times New Roman"/>
+          <w:color w:val="C586C0"/>
+          <w:sz w:val="21"/>
+          <w:szCs w:val="21"/>
+        </w:rPr>
+        <w:t>return</w:t>
+      </w:r>
+      <w:proofErr w:type="gramEnd"/>
+      <w:r>
+        <w:rPr>
+          <w:rFonts w:ascii="Consolas" w:eastAsia="Times New Roman" w:hAnsi="Consolas" w:cs="Times New Roman"/>
+          <w:color w:val="D4D4D4"/>
+          <w:sz w:val="21"/>
+          <w:szCs w:val="21"/>
+        </w:rPr>
+        <w:t xml:space="preserve"> (</w:t>
+      </w:r>
+    </w:p>
+    <w:p>
+      <w:pPr>
+        <w:shd w:val="clear" w:color="auto" w:fill="1E1E1E"/>
+        <w:spacing w:after="0" w:line="285" w:lineRule="atLeast"/>
+        <w:rPr>
+          <w:rFonts w:ascii="Consolas" w:eastAsia="Times New Roman" w:hAnsi="Consolas" w:cs="Times New Roman"/>
+          <w:color w:val="D4D4D4"/>
+          <w:sz w:val="21"/>
+          <w:szCs w:val="21"/>
+        </w:rPr>
+      </w:pPr>
+      <w:r>
+        <w:rPr>
+          <w:rFonts w:ascii="Consolas" w:eastAsia="Times New Roman" w:hAnsi="Consolas" w:cs="Times New Roman"/>
+          <w:color w:val="D4D4D4"/>
+          <w:sz w:val="21"/>
+          <w:szCs w:val="21"/>
+        </w:rPr>
+        <w:t xml:space="preserve">    </w:t>
+      </w:r>
+      <w:r>
+        <w:rPr>
+          <w:rFonts w:ascii="Consolas" w:eastAsia="Times New Roman" w:hAnsi="Consolas" w:cs="Times New Roman"/>
+          <w:color w:val="808080"/>
+          <w:sz w:val="21"/>
+          <w:szCs w:val="21"/>
+        </w:rPr>
+        <w:t>&lt;</w:t>
+      </w:r>
+      <w:r>
+        <w:rPr>
+          <w:rFonts w:ascii="Consolas" w:eastAsia="Times New Roman" w:hAnsi="Consolas" w:cs="Times New Roman"/>
+          <w:color w:val="4EC9B0"/>
+          <w:sz w:val="21"/>
+          <w:szCs w:val="21"/>
+        </w:rPr>
+        <w:t>Container</w:t>
+      </w:r>
+      <w:r>
+        <w:rPr>
+          <w:rFonts w:ascii="Consolas" w:eastAsia="Times New Roman" w:hAnsi="Consolas" w:cs="Times New Roman"/>
+          <w:color w:val="808080"/>
+          <w:sz w:val="21"/>
+          <w:szCs w:val="21"/>
+        </w:rPr>
+        <w:t>&gt;</w:t>
+      </w:r>
+    </w:p>
+    <w:p>
+      <w:pPr>
+        <w:shd w:val="clear" w:color="auto" w:fill="1E1E1E"/>
+        <w:spacing w:after="0" w:line="285" w:lineRule="atLeast"/>
+        <w:rPr>
+          <w:rFonts w:ascii="Consolas" w:eastAsia="Times New Roman" w:hAnsi="Consolas" w:cs="Times New Roman"/>
+          <w:color w:val="D4D4D4"/>
+          <w:sz w:val="21"/>
+          <w:szCs w:val="21"/>
+        </w:rPr>
+      </w:pPr>
+      <w:r>
+        <w:rPr>
+          <w:rFonts w:ascii="Consolas" w:eastAsia="Times New Roman" w:hAnsi="Consolas" w:cs="Times New Roman"/>
+          <w:color w:val="D4D4D4"/>
+          <w:sz w:val="21"/>
+          <w:szCs w:val="21"/>
+        </w:rPr>
+        <w:t xml:space="preserve">        </w:t>
+      </w:r>
+      <w:proofErr w:type="spellStart"/>
+      <w:r>
+        <w:rPr>
+          <w:rFonts w:ascii="Consolas" w:eastAsia="Times New Roman" w:hAnsi="Consolas" w:cs="Times New Roman"/>
+          <w:color w:val="D4D4D4"/>
+          <w:sz w:val="21"/>
+          <w:szCs w:val="21"/>
+        </w:rPr>
+        <w:t>Navbar</w:t>
+      </w:r>
+      <w:proofErr w:type="spellEnd"/>
+    </w:p>
+    <w:p>
+      <w:pPr>
+        <w:shd w:val="clear" w:color="auto" w:fill="1E1E1E"/>
+        <w:spacing w:after="0" w:line="285" w:lineRule="atLeast"/>
+        <w:rPr>
+          <w:rFonts w:ascii="Consolas" w:eastAsia="Times New Roman" w:hAnsi="Consolas" w:cs="Times New Roman"/>
+          <w:color w:val="D4D4D4"/>
+          <w:sz w:val="21"/>
+          <w:szCs w:val="21"/>
+        </w:rPr>
+      </w:pPr>
+      <w:r>
+        <w:rPr>
+          <w:rFonts w:ascii="Consolas" w:eastAsia="Times New Roman" w:hAnsi="Consolas" w:cs="Times New Roman"/>
+          <w:color w:val="D4D4D4"/>
+          <w:sz w:val="21"/>
+          <w:szCs w:val="21"/>
+        </w:rPr>
+        <w:t xml:space="preserve">    </w:t>
+      </w:r>
+      <w:r>
+        <w:rPr>
+          <w:rFonts w:ascii="Consolas" w:eastAsia="Times New Roman" w:hAnsi="Consolas" w:cs="Times New Roman"/>
+          <w:color w:val="808080"/>
+          <w:sz w:val="21"/>
+          <w:szCs w:val="21"/>
+        </w:rPr>
+        <w:t>&lt;/</w:t>
+      </w:r>
+      <w:r>
+        <w:rPr>
+          <w:rFonts w:ascii="Consolas" w:eastAsia="Times New Roman" w:hAnsi="Consolas" w:cs="Times New Roman"/>
+          <w:color w:val="4EC9B0"/>
+          <w:sz w:val="21"/>
+          <w:szCs w:val="21"/>
+        </w:rPr>
+        <w:t>Container</w:t>
+      </w:r>
+      <w:r>
+        <w:rPr>
+          <w:rFonts w:ascii="Consolas" w:eastAsia="Times New Roman" w:hAnsi="Consolas" w:cs="Times New Roman"/>
+          <w:color w:val="808080"/>
+          <w:sz w:val="21"/>
+          <w:szCs w:val="21"/>
+        </w:rPr>
+        <w:t>&gt;</w:t>
+      </w:r>
+    </w:p>
+    <w:p>
+      <w:pPr>
+        <w:shd w:val="clear" w:color="auto" w:fill="1E1E1E"/>
+        <w:spacing w:after="0" w:line="285" w:lineRule="atLeast"/>
+        <w:rPr>
+          <w:rFonts w:ascii="Consolas" w:eastAsia="Times New Roman" w:hAnsi="Consolas" w:cs="Times New Roman"/>
+          <w:color w:val="D4D4D4"/>
+          <w:sz w:val="21"/>
+          <w:szCs w:val="21"/>
+        </w:rPr>
+      </w:pPr>
+      <w:r>
+        <w:rPr>
+          <w:rFonts w:ascii="Consolas" w:eastAsia="Times New Roman" w:hAnsi="Consolas" w:cs="Times New Roman"/>
+          <w:color w:val="D4D4D4"/>
+          <w:sz w:val="21"/>
+          <w:szCs w:val="21"/>
+        </w:rPr>
+        <w:t>  )</w:t>
+      </w:r>
+    </w:p>
+    <w:p>
+      <w:pPr>
+        <w:shd w:val="clear" w:color="auto" w:fill="1E1E1E"/>
+        <w:spacing w:after="0" w:line="285" w:lineRule="atLeast"/>
+        <w:rPr>
+          <w:rFonts w:ascii="Consolas" w:eastAsia="Times New Roman" w:hAnsi="Consolas" w:cs="Times New Roman"/>
+          <w:color w:val="D4D4D4"/>
+          <w:sz w:val="21"/>
+          <w:szCs w:val="21"/>
+        </w:rPr>
+      </w:pPr>
+      <w:r>
+        <w:rPr>
+          <w:rFonts w:ascii="Consolas" w:eastAsia="Times New Roman" w:hAnsi="Consolas" w:cs="Times New Roman"/>
+          <w:color w:val="D4D4D4"/>
+          <w:sz w:val="21"/>
+          <w:szCs w:val="21"/>
+        </w:rPr>
+        <w:t>}</w:t>
+      </w:r>
+    </w:p>
+    <w:p>
+      <w:pPr>
+        <w:shd w:val="clear" w:color="auto" w:fill="1E1E1E"/>
+        <w:spacing w:after="0" w:line="285" w:lineRule="atLeast"/>
+        <w:rPr>
+          <w:rFonts w:ascii="Consolas" w:eastAsia="Times New Roman" w:hAnsi="Consolas" w:cs="Times New Roman"/>
+          <w:color w:val="D4D4D4"/>
+          <w:sz w:val="21"/>
+          <w:szCs w:val="21"/>
+        </w:rPr>
+      </w:pPr>
+    </w:p>
+    <w:p>
+      <w:pPr>
+        <w:shd w:val="clear" w:color="auto" w:fill="1E1E1E"/>
+        <w:spacing w:after="0" w:line="285" w:lineRule="atLeast"/>
+        <w:rPr>
+          <w:rFonts w:ascii="Consolas" w:eastAsia="Times New Roman" w:hAnsi="Consolas" w:cs="Times New Roman"/>
+          <w:color w:val="D4D4D4"/>
+          <w:sz w:val="21"/>
+          <w:szCs w:val="21"/>
+        </w:rPr>
+      </w:pPr>
+      <w:proofErr w:type="gramStart"/>
+      <w:r>
+        <w:rPr>
+          <w:rFonts w:ascii="Consolas" w:eastAsia="Times New Roman" w:hAnsi="Consolas" w:cs="Times New Roman"/>
+          <w:color w:val="C586C0"/>
+          <w:sz w:val="21"/>
+          <w:szCs w:val="21"/>
+        </w:rPr>
+        <w:t>export</w:t>
+      </w:r>
+      <w:proofErr w:type="gramEnd"/>
+      <w:r>
+        <w:rPr>
+          <w:rFonts w:ascii="Consolas" w:eastAsia="Times New Roman" w:hAnsi="Consolas" w:cs="Times New Roman"/>
+          <w:color w:val="D4D4D4"/>
+          <w:sz w:val="21"/>
+          <w:szCs w:val="21"/>
+        </w:rPr>
+        <w:t xml:space="preserve"> </w:t>
+      </w:r>
+      <w:r>
+        <w:rPr>
+          <w:rFonts w:ascii="Consolas" w:eastAsia="Times New Roman" w:hAnsi="Consolas" w:cs="Times New Roman"/>
+          <w:color w:val="C586C0"/>
+          <w:sz w:val="21"/>
+          <w:szCs w:val="21"/>
+        </w:rPr>
+        <w:t>default</w:t>
+      </w:r>
+      <w:r>
+        <w:rPr>
+          <w:rFonts w:ascii="Consolas" w:eastAsia="Times New Roman" w:hAnsi="Consolas" w:cs="Times New Roman"/>
+          <w:color w:val="D4D4D4"/>
+          <w:sz w:val="21"/>
+          <w:szCs w:val="21"/>
+        </w:rPr>
+        <w:t xml:space="preserve"> </w:t>
+      </w:r>
+      <w:proofErr w:type="spellStart"/>
+      <w:r>
+        <w:rPr>
+          <w:rFonts w:ascii="Consolas" w:eastAsia="Times New Roman" w:hAnsi="Consolas" w:cs="Times New Roman"/>
+          <w:color w:val="DCDCAA"/>
+          <w:sz w:val="21"/>
+          <w:szCs w:val="21"/>
+        </w:rPr>
+        <w:t>Navbar</w:t>
+      </w:r>
+      <w:proofErr w:type="spellEnd"/>
+    </w:p>
+    <w:p>
+      <w:pPr>
+        <w:rPr>
+          <w:sz w:val="24"/>
+          <w:szCs w:val="24"/>
+        </w:rPr>
+      </w:pPr>
+    </w:p>
+    <w:p>
+      <w:pPr>
+        <w:rPr>
+          <w:sz w:val="24"/>
+          <w:szCs w:val="24"/>
+        </w:rPr>
+      </w:pPr>
+      <w:r>
+        <w:rPr>
+          <w:sz w:val="24"/>
+          <w:szCs w:val="24"/>
+        </w:rPr>
+        <w:t>We create container styled component targeting div, and instead of div in html, we used container</w:t>
+      </w:r>
+    </w:p>
+    <w:p>
+      <w:pPr>
+        <w:rPr>
+          <w:sz w:val="24"/>
+          <w:szCs w:val="24"/>
+        </w:rPr>
+      </w:pPr>
+    </w:p>
+    <w:p>
+      <w:pPr>
+        <w:rPr>
+          <w:b/>
+          <w:bCs/>
+          <w:sz w:val="24"/>
+          <w:szCs w:val="24"/>
+        </w:rPr>
+      </w:pPr>
       <w:bookmarkStart w:id="0" w:name="_GoBack"/>
-      <w:bookmarkEnd w:id="0"/>
+      <w:r>
+        <w:rPr>
+          <w:b/>
+          <w:bCs/>
+          <w:sz w:val="24"/>
+          <w:szCs w:val="24"/>
+        </w:rPr>
+        <w:t xml:space="preserve">To divide 3 columns or </w:t>
+      </w:r>
+      <w:proofErr w:type="spellStart"/>
+      <w:r>
+        <w:rPr>
+          <w:b/>
+          <w:bCs/>
+          <w:sz w:val="24"/>
+          <w:szCs w:val="24"/>
+        </w:rPr>
+        <w:t>divs</w:t>
+      </w:r>
+      <w:proofErr w:type="spellEnd"/>
+      <w:r>
+        <w:rPr>
+          <w:b/>
+          <w:bCs/>
+          <w:sz w:val="24"/>
+          <w:szCs w:val="24"/>
+        </w:rPr>
+        <w:t xml:space="preserve"> or div in equal spaces:</w:t>
+      </w:r>
+    </w:p>
+    <w:bookmarkEnd w:id="0"/>
+    <w:p>
+      <w:pPr>
+        <w:shd w:val="clear" w:color="auto" w:fill="1E1E1E"/>
+        <w:spacing w:after="0" w:line="285" w:lineRule="atLeast"/>
+        <w:rPr>
+          <w:rFonts w:ascii="Consolas" w:eastAsia="Times New Roman" w:hAnsi="Consolas" w:cs="Times New Roman"/>
+          <w:color w:val="D4D4D4"/>
+          <w:sz w:val="21"/>
+          <w:szCs w:val="21"/>
+        </w:rPr>
+      </w:pPr>
+    </w:p>
+    <w:p>
+      <w:pPr>
+        <w:shd w:val="clear" w:color="auto" w:fill="1E1E1E"/>
+        <w:spacing w:after="0" w:line="285" w:lineRule="atLeast"/>
+        <w:rPr>
+          <w:rFonts w:ascii="Consolas" w:eastAsia="Times New Roman" w:hAnsi="Consolas" w:cs="Times New Roman"/>
+          <w:color w:val="D4D4D4"/>
+          <w:sz w:val="21"/>
+          <w:szCs w:val="21"/>
+        </w:rPr>
+      </w:pPr>
+      <w:proofErr w:type="spellStart"/>
+      <w:proofErr w:type="gramStart"/>
+      <w:r>
+        <w:rPr>
+          <w:rFonts w:ascii="Consolas" w:eastAsia="Times New Roman" w:hAnsi="Consolas" w:cs="Times New Roman"/>
+          <w:color w:val="569CD6"/>
+          <w:sz w:val="21"/>
+          <w:szCs w:val="21"/>
+        </w:rPr>
+        <w:t>const</w:t>
+      </w:r>
+      <w:proofErr w:type="spellEnd"/>
+      <w:proofErr w:type="gramEnd"/>
+      <w:r>
+        <w:rPr>
+          <w:rFonts w:ascii="Consolas" w:eastAsia="Times New Roman" w:hAnsi="Consolas" w:cs="Times New Roman"/>
+          <w:color w:val="D4D4D4"/>
+          <w:sz w:val="21"/>
+          <w:szCs w:val="21"/>
+        </w:rPr>
+        <w:t xml:space="preserve"> </w:t>
+      </w:r>
+      <w:r>
+        <w:rPr>
+          <w:rFonts w:ascii="Consolas" w:eastAsia="Times New Roman" w:hAnsi="Consolas" w:cs="Times New Roman"/>
+          <w:color w:val="4FC1FF"/>
+          <w:sz w:val="21"/>
+          <w:szCs w:val="21"/>
+        </w:rPr>
+        <w:t>Left</w:t>
+      </w:r>
+      <w:r>
+        <w:rPr>
+          <w:rFonts w:ascii="Consolas" w:eastAsia="Times New Roman" w:hAnsi="Consolas" w:cs="Times New Roman"/>
+          <w:color w:val="D4D4D4"/>
+          <w:sz w:val="21"/>
+          <w:szCs w:val="21"/>
+        </w:rPr>
+        <w:t xml:space="preserve"> = </w:t>
+      </w:r>
+      <w:proofErr w:type="spellStart"/>
+      <w:r>
+        <w:rPr>
+          <w:rFonts w:ascii="Consolas" w:eastAsia="Times New Roman" w:hAnsi="Consolas" w:cs="Times New Roman"/>
+          <w:color w:val="4FC1FF"/>
+          <w:sz w:val="21"/>
+          <w:szCs w:val="21"/>
+        </w:rPr>
+        <w:t>styled</w:t>
+      </w:r>
+      <w:r>
+        <w:rPr>
+          <w:rFonts w:ascii="Consolas" w:eastAsia="Times New Roman" w:hAnsi="Consolas" w:cs="Times New Roman"/>
+          <w:color w:val="D4D4D4"/>
+          <w:sz w:val="21"/>
+          <w:szCs w:val="21"/>
+        </w:rPr>
+        <w:t>.</w:t>
+      </w:r>
+      <w:r>
+        <w:rPr>
+          <w:rFonts w:ascii="Consolas" w:eastAsia="Times New Roman" w:hAnsi="Consolas" w:cs="Times New Roman"/>
+          <w:color w:val="9CDCFE"/>
+          <w:sz w:val="21"/>
+          <w:szCs w:val="21"/>
+        </w:rPr>
+        <w:t>div</w:t>
+      </w:r>
+      <w:proofErr w:type="spellEnd"/>
+      <w:r>
+        <w:rPr>
+          <w:rFonts w:ascii="Consolas" w:eastAsia="Times New Roman" w:hAnsi="Consolas" w:cs="Times New Roman"/>
+          <w:color w:val="CE9178"/>
+          <w:sz w:val="21"/>
+          <w:szCs w:val="21"/>
+        </w:rPr>
+        <w:t>`</w:t>
+      </w:r>
+    </w:p>
+    <w:p>
+      <w:pPr>
+        <w:shd w:val="clear" w:color="auto" w:fill="1E1E1E"/>
+        <w:spacing w:after="0" w:line="285" w:lineRule="atLeast"/>
+        <w:rPr>
+          <w:rFonts w:ascii="Consolas" w:eastAsia="Times New Roman" w:hAnsi="Consolas" w:cs="Times New Roman"/>
+          <w:color w:val="D4D4D4"/>
+          <w:sz w:val="21"/>
+          <w:szCs w:val="21"/>
+        </w:rPr>
+      </w:pPr>
+      <w:r>
+        <w:rPr>
+          <w:rFonts w:ascii="Consolas" w:eastAsia="Times New Roman" w:hAnsi="Consolas" w:cs="Times New Roman"/>
+          <w:color w:val="D4D4D4"/>
+          <w:sz w:val="21"/>
+          <w:szCs w:val="21"/>
+        </w:rPr>
+        <w:t xml:space="preserve">    </w:t>
+      </w:r>
+      <w:proofErr w:type="gramStart"/>
+      <w:r>
+        <w:rPr>
+          <w:rFonts w:ascii="Consolas" w:eastAsia="Times New Roman" w:hAnsi="Consolas" w:cs="Times New Roman"/>
+          <w:color w:val="9CDCFE"/>
+          <w:sz w:val="21"/>
+          <w:szCs w:val="21"/>
+        </w:rPr>
+        <w:t>flex</w:t>
+      </w:r>
+      <w:proofErr w:type="gramEnd"/>
+      <w:r>
+        <w:rPr>
+          <w:rFonts w:ascii="Consolas" w:eastAsia="Times New Roman" w:hAnsi="Consolas" w:cs="Times New Roman"/>
+          <w:color w:val="D4D4D4"/>
+          <w:sz w:val="21"/>
+          <w:szCs w:val="21"/>
+        </w:rPr>
+        <w:t xml:space="preserve">: </w:t>
+      </w:r>
+      <w:r>
+        <w:rPr>
+          <w:rFonts w:ascii="Consolas" w:eastAsia="Times New Roman" w:hAnsi="Consolas" w:cs="Times New Roman"/>
+          <w:color w:val="B5CEA8"/>
+          <w:sz w:val="21"/>
+          <w:szCs w:val="21"/>
+        </w:rPr>
+        <w:t>1</w:t>
+      </w:r>
+      <w:r>
+        <w:rPr>
+          <w:rFonts w:ascii="Consolas" w:eastAsia="Times New Roman" w:hAnsi="Consolas" w:cs="Times New Roman"/>
+          <w:color w:val="D4D4D4"/>
+          <w:sz w:val="21"/>
+          <w:szCs w:val="21"/>
+        </w:rPr>
+        <w:t>;</w:t>
+      </w:r>
+    </w:p>
+    <w:p>
+      <w:pPr>
+        <w:shd w:val="clear" w:color="auto" w:fill="1E1E1E"/>
+        <w:spacing w:after="0" w:line="285" w:lineRule="atLeast"/>
+        <w:rPr>
+          <w:rFonts w:ascii="Consolas" w:eastAsia="Times New Roman" w:hAnsi="Consolas" w:cs="Times New Roman"/>
+          <w:color w:val="D4D4D4"/>
+          <w:sz w:val="21"/>
+          <w:szCs w:val="21"/>
+        </w:rPr>
+      </w:pPr>
+      <w:r>
+        <w:rPr>
+          <w:rFonts w:ascii="Consolas" w:eastAsia="Times New Roman" w:hAnsi="Consolas" w:cs="Times New Roman"/>
+          <w:color w:val="CE9178"/>
+          <w:sz w:val="21"/>
+          <w:szCs w:val="21"/>
+        </w:rPr>
+        <w:t>`</w:t>
+      </w:r>
+    </w:p>
+    <w:p>
+      <w:pPr>
+        <w:shd w:val="clear" w:color="auto" w:fill="1E1E1E"/>
+        <w:spacing w:after="0" w:line="285" w:lineRule="atLeast"/>
+        <w:rPr>
+          <w:rFonts w:ascii="Consolas" w:eastAsia="Times New Roman" w:hAnsi="Consolas" w:cs="Times New Roman"/>
+          <w:color w:val="D4D4D4"/>
+          <w:sz w:val="21"/>
+          <w:szCs w:val="21"/>
+        </w:rPr>
+      </w:pPr>
+    </w:p>
+    <w:p>
+      <w:pPr>
+        <w:shd w:val="clear" w:color="auto" w:fill="1E1E1E"/>
+        <w:spacing w:after="0" w:line="285" w:lineRule="atLeast"/>
+        <w:rPr>
+          <w:rFonts w:ascii="Consolas" w:eastAsia="Times New Roman" w:hAnsi="Consolas" w:cs="Times New Roman"/>
+          <w:color w:val="D4D4D4"/>
+          <w:sz w:val="21"/>
+          <w:szCs w:val="21"/>
+        </w:rPr>
+      </w:pPr>
+      <w:proofErr w:type="spellStart"/>
+      <w:proofErr w:type="gramStart"/>
+      <w:r>
+        <w:rPr>
+          <w:rFonts w:ascii="Consolas" w:eastAsia="Times New Roman" w:hAnsi="Consolas" w:cs="Times New Roman"/>
+          <w:color w:val="569CD6"/>
+          <w:sz w:val="21"/>
+          <w:szCs w:val="21"/>
+        </w:rPr>
+        <w:t>const</w:t>
+      </w:r>
+      <w:proofErr w:type="spellEnd"/>
+      <w:proofErr w:type="gramEnd"/>
+      <w:r>
+        <w:rPr>
+          <w:rFonts w:ascii="Consolas" w:eastAsia="Times New Roman" w:hAnsi="Consolas" w:cs="Times New Roman"/>
+          <w:color w:val="D4D4D4"/>
+          <w:sz w:val="21"/>
+          <w:szCs w:val="21"/>
+        </w:rPr>
+        <w:t xml:space="preserve"> </w:t>
+      </w:r>
+      <w:r>
+        <w:rPr>
+          <w:rFonts w:ascii="Consolas" w:eastAsia="Times New Roman" w:hAnsi="Consolas" w:cs="Times New Roman"/>
+          <w:color w:val="4FC1FF"/>
+          <w:sz w:val="21"/>
+          <w:szCs w:val="21"/>
+        </w:rPr>
+        <w:t>Center</w:t>
+      </w:r>
+      <w:r>
+        <w:rPr>
+          <w:rFonts w:ascii="Consolas" w:eastAsia="Times New Roman" w:hAnsi="Consolas" w:cs="Times New Roman"/>
+          <w:color w:val="D4D4D4"/>
+          <w:sz w:val="21"/>
+          <w:szCs w:val="21"/>
+        </w:rPr>
+        <w:t xml:space="preserve"> = </w:t>
+      </w:r>
+      <w:proofErr w:type="spellStart"/>
+      <w:r>
+        <w:rPr>
+          <w:rFonts w:ascii="Consolas" w:eastAsia="Times New Roman" w:hAnsi="Consolas" w:cs="Times New Roman"/>
+          <w:color w:val="4FC1FF"/>
+          <w:sz w:val="21"/>
+          <w:szCs w:val="21"/>
+        </w:rPr>
+        <w:t>styled</w:t>
+      </w:r>
+      <w:r>
+        <w:rPr>
+          <w:rFonts w:ascii="Consolas" w:eastAsia="Times New Roman" w:hAnsi="Consolas" w:cs="Times New Roman"/>
+          <w:color w:val="D4D4D4"/>
+          <w:sz w:val="21"/>
+          <w:szCs w:val="21"/>
+        </w:rPr>
+        <w:t>.</w:t>
+      </w:r>
+      <w:r>
+        <w:rPr>
+          <w:rFonts w:ascii="Consolas" w:eastAsia="Times New Roman" w:hAnsi="Consolas" w:cs="Times New Roman"/>
+          <w:color w:val="9CDCFE"/>
+          <w:sz w:val="21"/>
+          <w:szCs w:val="21"/>
+        </w:rPr>
+        <w:t>div</w:t>
+      </w:r>
+      <w:proofErr w:type="spellEnd"/>
+      <w:r>
+        <w:rPr>
+          <w:rFonts w:ascii="Consolas" w:eastAsia="Times New Roman" w:hAnsi="Consolas" w:cs="Times New Roman"/>
+          <w:color w:val="CE9178"/>
+          <w:sz w:val="21"/>
+          <w:szCs w:val="21"/>
+        </w:rPr>
+        <w:t>`</w:t>
+      </w:r>
+    </w:p>
+    <w:p>
+      <w:pPr>
+        <w:shd w:val="clear" w:color="auto" w:fill="1E1E1E"/>
+        <w:spacing w:after="0" w:line="285" w:lineRule="atLeast"/>
+        <w:rPr>
+          <w:rFonts w:ascii="Consolas" w:eastAsia="Times New Roman" w:hAnsi="Consolas" w:cs="Times New Roman"/>
+          <w:color w:val="D4D4D4"/>
+          <w:sz w:val="21"/>
+          <w:szCs w:val="21"/>
+        </w:rPr>
+      </w:pPr>
+      <w:r>
+        <w:rPr>
+          <w:rFonts w:ascii="Consolas" w:eastAsia="Times New Roman" w:hAnsi="Consolas" w:cs="Times New Roman"/>
+          <w:color w:val="D4D4D4"/>
+          <w:sz w:val="21"/>
+          <w:szCs w:val="21"/>
+        </w:rPr>
+        <w:t xml:space="preserve">    </w:t>
+      </w:r>
+      <w:proofErr w:type="gramStart"/>
+      <w:r>
+        <w:rPr>
+          <w:rFonts w:ascii="Consolas" w:eastAsia="Times New Roman" w:hAnsi="Consolas" w:cs="Times New Roman"/>
+          <w:color w:val="9CDCFE"/>
+          <w:sz w:val="21"/>
+          <w:szCs w:val="21"/>
+        </w:rPr>
+        <w:t>flex</w:t>
+      </w:r>
+      <w:proofErr w:type="gramEnd"/>
+      <w:r>
+        <w:rPr>
+          <w:rFonts w:ascii="Consolas" w:eastAsia="Times New Roman" w:hAnsi="Consolas" w:cs="Times New Roman"/>
+          <w:color w:val="D4D4D4"/>
+          <w:sz w:val="21"/>
+          <w:szCs w:val="21"/>
+        </w:rPr>
+        <w:t xml:space="preserve">: </w:t>
+      </w:r>
+      <w:r>
+        <w:rPr>
+          <w:rFonts w:ascii="Consolas" w:eastAsia="Times New Roman" w:hAnsi="Consolas" w:cs="Times New Roman"/>
+          <w:color w:val="B5CEA8"/>
+          <w:sz w:val="21"/>
+          <w:szCs w:val="21"/>
+        </w:rPr>
+        <w:t>1</w:t>
+      </w:r>
+      <w:r>
+        <w:rPr>
+          <w:rFonts w:ascii="Consolas" w:eastAsia="Times New Roman" w:hAnsi="Consolas" w:cs="Times New Roman"/>
+          <w:color w:val="D4D4D4"/>
+          <w:sz w:val="21"/>
+          <w:szCs w:val="21"/>
+        </w:rPr>
+        <w:t>;</w:t>
+      </w:r>
+    </w:p>
+    <w:p>
+      <w:pPr>
+        <w:shd w:val="clear" w:color="auto" w:fill="1E1E1E"/>
+        <w:spacing w:after="0" w:line="285" w:lineRule="atLeast"/>
+        <w:rPr>
+          <w:rFonts w:ascii="Consolas" w:eastAsia="Times New Roman" w:hAnsi="Consolas" w:cs="Times New Roman"/>
+          <w:color w:val="D4D4D4"/>
+          <w:sz w:val="21"/>
+          <w:szCs w:val="21"/>
+        </w:rPr>
+      </w:pPr>
+      <w:r>
+        <w:rPr>
+          <w:rFonts w:ascii="Consolas" w:eastAsia="Times New Roman" w:hAnsi="Consolas" w:cs="Times New Roman"/>
+          <w:color w:val="CE9178"/>
+          <w:sz w:val="21"/>
+          <w:szCs w:val="21"/>
+        </w:rPr>
+        <w:t>`</w:t>
+      </w:r>
+    </w:p>
+    <w:p>
+      <w:pPr>
+        <w:shd w:val="clear" w:color="auto" w:fill="1E1E1E"/>
+        <w:spacing w:after="0" w:line="285" w:lineRule="atLeast"/>
+        <w:rPr>
+          <w:rFonts w:ascii="Consolas" w:eastAsia="Times New Roman" w:hAnsi="Consolas" w:cs="Times New Roman"/>
+          <w:color w:val="D4D4D4"/>
+          <w:sz w:val="21"/>
+          <w:szCs w:val="21"/>
+        </w:rPr>
+      </w:pPr>
+      <w:proofErr w:type="spellStart"/>
+      <w:proofErr w:type="gramStart"/>
+      <w:r>
+        <w:rPr>
+          <w:rFonts w:ascii="Consolas" w:eastAsia="Times New Roman" w:hAnsi="Consolas" w:cs="Times New Roman"/>
+          <w:color w:val="569CD6"/>
+          <w:sz w:val="21"/>
+          <w:szCs w:val="21"/>
+        </w:rPr>
+        <w:t>const</w:t>
+      </w:r>
+      <w:proofErr w:type="spellEnd"/>
+      <w:proofErr w:type="gramEnd"/>
+      <w:r>
+        <w:rPr>
+          <w:rFonts w:ascii="Consolas" w:eastAsia="Times New Roman" w:hAnsi="Consolas" w:cs="Times New Roman"/>
+          <w:color w:val="D4D4D4"/>
+          <w:sz w:val="21"/>
+          <w:szCs w:val="21"/>
+        </w:rPr>
+        <w:t xml:space="preserve"> </w:t>
+      </w:r>
+      <w:r>
+        <w:rPr>
+          <w:rFonts w:ascii="Consolas" w:eastAsia="Times New Roman" w:hAnsi="Consolas" w:cs="Times New Roman"/>
+          <w:color w:val="4FC1FF"/>
+          <w:sz w:val="21"/>
+          <w:szCs w:val="21"/>
+        </w:rPr>
+        <w:t>Right</w:t>
+      </w:r>
+      <w:r>
+        <w:rPr>
+          <w:rFonts w:ascii="Consolas" w:eastAsia="Times New Roman" w:hAnsi="Consolas" w:cs="Times New Roman"/>
+          <w:color w:val="D4D4D4"/>
+          <w:sz w:val="21"/>
+          <w:szCs w:val="21"/>
+        </w:rPr>
+        <w:t xml:space="preserve"> = </w:t>
+      </w:r>
+      <w:proofErr w:type="spellStart"/>
+      <w:r>
+        <w:rPr>
+          <w:rFonts w:ascii="Consolas" w:eastAsia="Times New Roman" w:hAnsi="Consolas" w:cs="Times New Roman"/>
+          <w:color w:val="4FC1FF"/>
+          <w:sz w:val="21"/>
+          <w:szCs w:val="21"/>
+        </w:rPr>
+        <w:t>styled</w:t>
+      </w:r>
+      <w:r>
+        <w:rPr>
+          <w:rFonts w:ascii="Consolas" w:eastAsia="Times New Roman" w:hAnsi="Consolas" w:cs="Times New Roman"/>
+          <w:color w:val="D4D4D4"/>
+          <w:sz w:val="21"/>
+          <w:szCs w:val="21"/>
+        </w:rPr>
+        <w:t>.</w:t>
+      </w:r>
+      <w:r>
+        <w:rPr>
+          <w:rFonts w:ascii="Consolas" w:eastAsia="Times New Roman" w:hAnsi="Consolas" w:cs="Times New Roman"/>
+          <w:color w:val="9CDCFE"/>
+          <w:sz w:val="21"/>
+          <w:szCs w:val="21"/>
+        </w:rPr>
+        <w:t>div</w:t>
+      </w:r>
+      <w:proofErr w:type="spellEnd"/>
+      <w:r>
+        <w:rPr>
+          <w:rFonts w:ascii="Consolas" w:eastAsia="Times New Roman" w:hAnsi="Consolas" w:cs="Times New Roman"/>
+          <w:color w:val="CE9178"/>
+          <w:sz w:val="21"/>
+          <w:szCs w:val="21"/>
+        </w:rPr>
+        <w:t>`</w:t>
+      </w:r>
+    </w:p>
+    <w:p>
+      <w:pPr>
+        <w:shd w:val="clear" w:color="auto" w:fill="1E1E1E"/>
+        <w:spacing w:after="0" w:line="285" w:lineRule="atLeast"/>
+        <w:rPr>
+          <w:rFonts w:ascii="Consolas" w:eastAsia="Times New Roman" w:hAnsi="Consolas" w:cs="Times New Roman"/>
+          <w:color w:val="D4D4D4"/>
+          <w:sz w:val="21"/>
+          <w:szCs w:val="21"/>
+        </w:rPr>
+      </w:pPr>
+      <w:r>
+        <w:rPr>
+          <w:rFonts w:ascii="Consolas" w:eastAsia="Times New Roman" w:hAnsi="Consolas" w:cs="Times New Roman"/>
+          <w:color w:val="D4D4D4"/>
+          <w:sz w:val="21"/>
+          <w:szCs w:val="21"/>
+        </w:rPr>
+        <w:t xml:space="preserve">    </w:t>
+      </w:r>
+      <w:proofErr w:type="gramStart"/>
+      <w:r>
+        <w:rPr>
+          <w:rFonts w:ascii="Consolas" w:eastAsia="Times New Roman" w:hAnsi="Consolas" w:cs="Times New Roman"/>
+          <w:color w:val="9CDCFE"/>
+          <w:sz w:val="21"/>
+          <w:szCs w:val="21"/>
+        </w:rPr>
+        <w:t>flex</w:t>
+      </w:r>
+      <w:proofErr w:type="gramEnd"/>
+      <w:r>
+        <w:rPr>
+          <w:rFonts w:ascii="Consolas" w:eastAsia="Times New Roman" w:hAnsi="Consolas" w:cs="Times New Roman"/>
+          <w:color w:val="D4D4D4"/>
+          <w:sz w:val="21"/>
+          <w:szCs w:val="21"/>
+        </w:rPr>
+        <w:t xml:space="preserve">: </w:t>
+      </w:r>
+      <w:r>
+        <w:rPr>
+          <w:rFonts w:ascii="Consolas" w:eastAsia="Times New Roman" w:hAnsi="Consolas" w:cs="Times New Roman"/>
+          <w:color w:val="B5CEA8"/>
+          <w:sz w:val="21"/>
+          <w:szCs w:val="21"/>
+        </w:rPr>
+        <w:t>1</w:t>
+      </w:r>
+      <w:r>
+        <w:rPr>
+          <w:rFonts w:ascii="Consolas" w:eastAsia="Times New Roman" w:hAnsi="Consolas" w:cs="Times New Roman"/>
+          <w:color w:val="D4D4D4"/>
+          <w:sz w:val="21"/>
+          <w:szCs w:val="21"/>
+        </w:rPr>
+        <w:t>;</w:t>
+      </w:r>
+    </w:p>
+    <w:p>
+      <w:pPr>
+        <w:shd w:val="clear" w:color="auto" w:fill="1E1E1E"/>
+        <w:spacing w:after="0" w:line="285" w:lineRule="atLeast"/>
+        <w:rPr>
+          <w:rFonts w:ascii="Consolas" w:eastAsia="Times New Roman" w:hAnsi="Consolas" w:cs="Times New Roman"/>
+          <w:color w:val="D4D4D4"/>
+          <w:sz w:val="21"/>
+          <w:szCs w:val="21"/>
+        </w:rPr>
+      </w:pPr>
+      <w:r>
+        <w:rPr>
+          <w:rFonts w:ascii="Consolas" w:eastAsia="Times New Roman" w:hAnsi="Consolas" w:cs="Times New Roman"/>
+          <w:color w:val="CE9178"/>
+          <w:sz w:val="21"/>
+          <w:szCs w:val="21"/>
+        </w:rPr>
+        <w:t>`</w:t>
+      </w:r>
+    </w:p>
+    <w:p>
+      <w:pPr>
+        <w:rPr>
+          <w:sz w:val="24"/>
+          <w:szCs w:val="24"/>
+        </w:rPr>
+      </w:pPr>
     </w:p>
     <w:p>
       <w:pPr>

</xml_diff>

<commit_message>
Created login and register api
</commit_message>
<xml_diff>
--- a/Notes.docx
+++ b/Notes.docx
@@ -114,6 +114,21 @@
           <w:szCs w:val="24"/>
         </w:rPr>
       </w:pPr>
+      <w:r>
+        <w:rPr>
+          <w:sz w:val="24"/>
+          <w:szCs w:val="24"/>
+        </w:rPr>
+        <w:t>Yarn add @material-ui/core</w:t>
+      </w:r>
+    </w:p>
+    <w:p>
+      <w:pPr>
+        <w:rPr>
+          <w:sz w:val="24"/>
+          <w:szCs w:val="24"/>
+        </w:rPr>
+      </w:pPr>
     </w:p>
     <w:p>
       <w:pPr>
@@ -680,7 +695,6 @@
           <w:sz w:val="24"/>
           <w:szCs w:val="24"/>
         </w:rPr>
-        <w:lastRenderedPageBreak/>
         <w:t>Text on Image:</w:t>
       </w:r>
     </w:p>
@@ -1727,6 +1741,7 @@
           <w:sz w:val="21"/>
           <w:szCs w:val="21"/>
         </w:rPr>
+        <w:lastRenderedPageBreak/>
         <w:t>`</w:t>
       </w:r>
     </w:p>
@@ -1756,7 +1771,6 @@
           <w:sz w:val="21"/>
           <w:szCs w:val="21"/>
         </w:rPr>
-        <w:lastRenderedPageBreak/>
         <w:t>&lt;</w:t>
       </w:r>
       <w:r>
@@ -3987,6 +4001,7 @@
           <w:sz w:val="21"/>
           <w:szCs w:val="21"/>
         </w:rPr>
+        <w:lastRenderedPageBreak/>
         <w:t xml:space="preserve">    </w:t>
       </w:r>
       <w:r>
@@ -4158,7 +4173,6 @@
           <w:sz w:val="21"/>
           <w:szCs w:val="21"/>
         </w:rPr>
-        <w:lastRenderedPageBreak/>
         <w:t xml:space="preserve">    </w:t>
       </w:r>
       <w:r>
@@ -5783,7 +5797,6 @@
           <w:sz w:val="24"/>
           <w:szCs w:val="24"/>
         </w:rPr>
-        <w:lastRenderedPageBreak/>
         <w:t>We create container styled component targeting div, and instead of div in html, we used container</w:t>
       </w:r>
     </w:p>
@@ -7838,6 +7851,7 @@
           <w:sz w:val="21"/>
           <w:szCs w:val="21"/>
         </w:rPr>
+        <w:lastRenderedPageBreak/>
         <w:t xml:space="preserve">            </w:t>
       </w:r>
       <w:r>
@@ -9988,120 +10002,6 @@
           <w:sz w:val="21"/>
           <w:szCs w:val="21"/>
         </w:rPr>
-        <w:t xml:space="preserve">    </w:t>
-      </w:r>
-      <w:r>
-        <w:rPr>
-          <w:rFonts w:ascii="Consolas" w:eastAsia="Times New Roman" w:hAnsi="Consolas" w:cs="Times New Roman"/>
-          <w:color w:val="9CDCFE"/>
-          <w:sz w:val="21"/>
-          <w:szCs w:val="21"/>
-        </w:rPr>
-        <w:t>flex</w:t>
-      </w:r>
-      <w:r>
-        <w:rPr>
-          <w:rFonts w:ascii="Consolas" w:eastAsia="Times New Roman" w:hAnsi="Consolas" w:cs="Times New Roman"/>
-          <w:color w:val="D4D4D4"/>
-          <w:sz w:val="21"/>
-          <w:szCs w:val="21"/>
-        </w:rPr>
-        <w:t xml:space="preserve">: </w:t>
-      </w:r>
-      <w:r>
-        <w:rPr>
-          <w:rFonts w:ascii="Consolas" w:eastAsia="Times New Roman" w:hAnsi="Consolas" w:cs="Times New Roman"/>
-          <w:color w:val="B5CEA8"/>
-          <w:sz w:val="21"/>
-          <w:szCs w:val="21"/>
-        </w:rPr>
-        <w:t>1</w:t>
-      </w:r>
-      <w:r>
-        <w:rPr>
-          <w:rFonts w:ascii="Consolas" w:eastAsia="Times New Roman" w:hAnsi="Consolas" w:cs="Times New Roman"/>
-          <w:color w:val="D4D4D4"/>
-          <w:sz w:val="21"/>
-          <w:szCs w:val="21"/>
-        </w:rPr>
-        <w:t>;</w:t>
-      </w:r>
-    </w:p>
-    <w:p>
-      <w:pPr>
-        <w:shd w:val="clear" w:color="auto" w:fill="1E1E1E"/>
-        <w:spacing w:after="0" w:line="285" w:lineRule="atLeast"/>
-        <w:rPr>
-          <w:rFonts w:ascii="Consolas" w:eastAsia="Times New Roman" w:hAnsi="Consolas" w:cs="Times New Roman"/>
-          <w:color w:val="D4D4D4"/>
-          <w:sz w:val="21"/>
-          <w:szCs w:val="21"/>
-        </w:rPr>
-      </w:pPr>
-      <w:r>
-        <w:rPr>
-          <w:rFonts w:ascii="Consolas" w:eastAsia="Times New Roman" w:hAnsi="Consolas" w:cs="Times New Roman"/>
-          <w:color w:val="D4D4D4"/>
-          <w:sz w:val="21"/>
-          <w:szCs w:val="21"/>
-        </w:rPr>
-        <w:t xml:space="preserve">    </w:t>
-      </w:r>
-      <w:r>
-        <w:rPr>
-          <w:rFonts w:ascii="Consolas" w:eastAsia="Times New Roman" w:hAnsi="Consolas" w:cs="Times New Roman"/>
-          <w:color w:val="9CDCFE"/>
-          <w:sz w:val="21"/>
-          <w:szCs w:val="21"/>
-        </w:rPr>
-        <w:t>margin</w:t>
-      </w:r>
-      <w:r>
-        <w:rPr>
-          <w:rFonts w:ascii="Consolas" w:eastAsia="Times New Roman" w:hAnsi="Consolas" w:cs="Times New Roman"/>
-          <w:color w:val="D4D4D4"/>
-          <w:sz w:val="21"/>
-          <w:szCs w:val="21"/>
-        </w:rPr>
-        <w:t xml:space="preserve">: </w:t>
-      </w:r>
-      <w:r>
-        <w:rPr>
-          <w:rFonts w:ascii="Consolas" w:eastAsia="Times New Roman" w:hAnsi="Consolas" w:cs="Times New Roman"/>
-          <w:color w:val="B5CEA8"/>
-          <w:sz w:val="21"/>
-          <w:szCs w:val="21"/>
-        </w:rPr>
-        <w:t>5px</w:t>
-      </w:r>
-      <w:r>
-        <w:rPr>
-          <w:rFonts w:ascii="Consolas" w:eastAsia="Times New Roman" w:hAnsi="Consolas" w:cs="Times New Roman"/>
-          <w:color w:val="D4D4D4"/>
-          <w:sz w:val="21"/>
-          <w:szCs w:val="21"/>
-        </w:rPr>
-        <w:t>;</w:t>
-      </w:r>
-    </w:p>
-    <w:p>
-      <w:pPr>
-        <w:shd w:val="clear" w:color="auto" w:fill="1E1E1E"/>
-        <w:spacing w:after="0" w:line="285" w:lineRule="atLeast"/>
-        <w:rPr>
-          <w:rFonts w:ascii="Consolas" w:eastAsia="Times New Roman" w:hAnsi="Consolas" w:cs="Times New Roman"/>
-          <w:color w:val="D4D4D4"/>
-          <w:sz w:val="21"/>
-          <w:szCs w:val="21"/>
-        </w:rPr>
-      </w:pPr>
-      <w:r>
-        <w:rPr>
-          <w:rFonts w:ascii="Consolas" w:eastAsia="Times New Roman" w:hAnsi="Consolas" w:cs="Times New Roman"/>
-          <w:color w:val="D4D4D4"/>
-          <w:sz w:val="21"/>
-          <w:szCs w:val="21"/>
-        </w:rPr>
         <w:lastRenderedPageBreak/>
         <w:t xml:space="preserve">    </w:t>
       </w:r>
@@ -10112,6 +10012,120 @@
           <w:sz w:val="21"/>
           <w:szCs w:val="21"/>
         </w:rPr>
+        <w:t>flex</w:t>
+      </w:r>
+      <w:r>
+        <w:rPr>
+          <w:rFonts w:ascii="Consolas" w:eastAsia="Times New Roman" w:hAnsi="Consolas" w:cs="Times New Roman"/>
+          <w:color w:val="D4D4D4"/>
+          <w:sz w:val="21"/>
+          <w:szCs w:val="21"/>
+        </w:rPr>
+        <w:t xml:space="preserve">: </w:t>
+      </w:r>
+      <w:r>
+        <w:rPr>
+          <w:rFonts w:ascii="Consolas" w:eastAsia="Times New Roman" w:hAnsi="Consolas" w:cs="Times New Roman"/>
+          <w:color w:val="B5CEA8"/>
+          <w:sz w:val="21"/>
+          <w:szCs w:val="21"/>
+        </w:rPr>
+        <w:t>1</w:t>
+      </w:r>
+      <w:r>
+        <w:rPr>
+          <w:rFonts w:ascii="Consolas" w:eastAsia="Times New Roman" w:hAnsi="Consolas" w:cs="Times New Roman"/>
+          <w:color w:val="D4D4D4"/>
+          <w:sz w:val="21"/>
+          <w:szCs w:val="21"/>
+        </w:rPr>
+        <w:t>;</w:t>
+      </w:r>
+    </w:p>
+    <w:p>
+      <w:pPr>
+        <w:shd w:val="clear" w:color="auto" w:fill="1E1E1E"/>
+        <w:spacing w:after="0" w:line="285" w:lineRule="atLeast"/>
+        <w:rPr>
+          <w:rFonts w:ascii="Consolas" w:eastAsia="Times New Roman" w:hAnsi="Consolas" w:cs="Times New Roman"/>
+          <w:color w:val="D4D4D4"/>
+          <w:sz w:val="21"/>
+          <w:szCs w:val="21"/>
+        </w:rPr>
+      </w:pPr>
+      <w:r>
+        <w:rPr>
+          <w:rFonts w:ascii="Consolas" w:eastAsia="Times New Roman" w:hAnsi="Consolas" w:cs="Times New Roman"/>
+          <w:color w:val="D4D4D4"/>
+          <w:sz w:val="21"/>
+          <w:szCs w:val="21"/>
+        </w:rPr>
+        <w:t xml:space="preserve">    </w:t>
+      </w:r>
+      <w:r>
+        <w:rPr>
+          <w:rFonts w:ascii="Consolas" w:eastAsia="Times New Roman" w:hAnsi="Consolas" w:cs="Times New Roman"/>
+          <w:color w:val="9CDCFE"/>
+          <w:sz w:val="21"/>
+          <w:szCs w:val="21"/>
+        </w:rPr>
+        <w:t>margin</w:t>
+      </w:r>
+      <w:r>
+        <w:rPr>
+          <w:rFonts w:ascii="Consolas" w:eastAsia="Times New Roman" w:hAnsi="Consolas" w:cs="Times New Roman"/>
+          <w:color w:val="D4D4D4"/>
+          <w:sz w:val="21"/>
+          <w:szCs w:val="21"/>
+        </w:rPr>
+        <w:t xml:space="preserve">: </w:t>
+      </w:r>
+      <w:r>
+        <w:rPr>
+          <w:rFonts w:ascii="Consolas" w:eastAsia="Times New Roman" w:hAnsi="Consolas" w:cs="Times New Roman"/>
+          <w:color w:val="B5CEA8"/>
+          <w:sz w:val="21"/>
+          <w:szCs w:val="21"/>
+        </w:rPr>
+        <w:t>5px</w:t>
+      </w:r>
+      <w:r>
+        <w:rPr>
+          <w:rFonts w:ascii="Consolas" w:eastAsia="Times New Roman" w:hAnsi="Consolas" w:cs="Times New Roman"/>
+          <w:color w:val="D4D4D4"/>
+          <w:sz w:val="21"/>
+          <w:szCs w:val="21"/>
+        </w:rPr>
+        <w:t>;</w:t>
+      </w:r>
+    </w:p>
+    <w:p>
+      <w:pPr>
+        <w:shd w:val="clear" w:color="auto" w:fill="1E1E1E"/>
+        <w:spacing w:after="0" w:line="285" w:lineRule="atLeast"/>
+        <w:rPr>
+          <w:rFonts w:ascii="Consolas" w:eastAsia="Times New Roman" w:hAnsi="Consolas" w:cs="Times New Roman"/>
+          <w:color w:val="D4D4D4"/>
+          <w:sz w:val="21"/>
+          <w:szCs w:val="21"/>
+        </w:rPr>
+      </w:pPr>
+      <w:r>
+        <w:rPr>
+          <w:rFonts w:ascii="Consolas" w:eastAsia="Times New Roman" w:hAnsi="Consolas" w:cs="Times New Roman"/>
+          <w:color w:val="D4D4D4"/>
+          <w:sz w:val="21"/>
+          <w:szCs w:val="21"/>
+        </w:rPr>
+        <w:t xml:space="preserve">    </w:t>
+      </w:r>
+      <w:r>
+        <w:rPr>
+          <w:rFonts w:ascii="Consolas" w:eastAsia="Times New Roman" w:hAnsi="Consolas" w:cs="Times New Roman"/>
+          <w:color w:val="9CDCFE"/>
+          <w:sz w:val="21"/>
+          <w:szCs w:val="21"/>
+        </w:rPr>
         <w:t>min-width</w:t>
       </w:r>
       <w:r>
@@ -10707,6 +10721,1375 @@
           <w:szCs w:val="24"/>
         </w:rPr>
       </w:pPr>
+    </w:p>
+    <w:p>
+      <w:pPr>
+        <w:rPr>
+          <w:sz w:val="24"/>
+          <w:szCs w:val="24"/>
+        </w:rPr>
+      </w:pPr>
+    </w:p>
+    <w:p>
+      <w:pPr>
+        <w:rPr>
+          <w:sz w:val="24"/>
+          <w:szCs w:val="24"/>
+        </w:rPr>
+      </w:pPr>
+      <w:r>
+        <w:rPr>
+          <w:sz w:val="24"/>
+          <w:szCs w:val="24"/>
+        </w:rPr>
+        <w:t>MOBILE RESPONSIVENESS IN STYLED COMPONENTS</w:t>
+      </w:r>
+    </w:p>
+    <w:p>
+      <w:pPr>
+        <w:rPr>
+          <w:sz w:val="24"/>
+          <w:szCs w:val="24"/>
+        </w:rPr>
+      </w:pPr>
+    </w:p>
+    <w:p>
+      <w:pPr>
+        <w:rPr>
+          <w:sz w:val="24"/>
+          <w:szCs w:val="24"/>
+        </w:rPr>
+      </w:pPr>
+      <w:r>
+        <w:rPr>
+          <w:sz w:val="24"/>
+          <w:szCs w:val="24"/>
+        </w:rPr>
+        <w:t>First Method:</w:t>
+      </w:r>
+    </w:p>
+    <w:p>
+      <w:pPr>
+        <w:rPr>
+          <w:sz w:val="24"/>
+          <w:szCs w:val="24"/>
+        </w:rPr>
+      </w:pPr>
+    </w:p>
+    <w:p>
+      <w:pPr>
+        <w:shd w:val="clear" w:color="auto" w:fill="1E1E1E"/>
+        <w:spacing w:after="0" w:line="285" w:lineRule="atLeast"/>
+        <w:rPr>
+          <w:rFonts w:ascii="Consolas" w:eastAsia="Times New Roman" w:hAnsi="Consolas" w:cs="Times New Roman"/>
+          <w:color w:val="D4D4D4"/>
+          <w:sz w:val="21"/>
+          <w:szCs w:val="21"/>
+        </w:rPr>
+      </w:pPr>
+      <w:r>
+        <w:rPr>
+          <w:rFonts w:ascii="Consolas" w:eastAsia="Times New Roman" w:hAnsi="Consolas" w:cs="Times New Roman"/>
+          <w:color w:val="569CD6"/>
+          <w:sz w:val="21"/>
+          <w:szCs w:val="21"/>
+        </w:rPr>
+        <w:t>const</w:t>
+      </w:r>
+      <w:r>
+        <w:rPr>
+          <w:rFonts w:ascii="Consolas" w:eastAsia="Times New Roman" w:hAnsi="Consolas" w:cs="Times New Roman"/>
+          <w:color w:val="D4D4D4"/>
+          <w:sz w:val="21"/>
+          <w:szCs w:val="21"/>
+        </w:rPr>
+        <w:t xml:space="preserve"> </w:t>
+      </w:r>
+      <w:r>
+        <w:rPr>
+          <w:rFonts w:ascii="Consolas" w:eastAsia="Times New Roman" w:hAnsi="Consolas" w:cs="Times New Roman"/>
+          <w:color w:val="4FC1FF"/>
+          <w:sz w:val="21"/>
+          <w:szCs w:val="21"/>
+        </w:rPr>
+        <w:t>Container</w:t>
+      </w:r>
+      <w:r>
+        <w:rPr>
+          <w:rFonts w:ascii="Consolas" w:eastAsia="Times New Roman" w:hAnsi="Consolas" w:cs="Times New Roman"/>
+          <w:color w:val="D4D4D4"/>
+          <w:sz w:val="21"/>
+          <w:szCs w:val="21"/>
+        </w:rPr>
+        <w:t xml:space="preserve"> = </w:t>
+      </w:r>
+      <w:r>
+        <w:rPr>
+          <w:rFonts w:ascii="Consolas" w:eastAsia="Times New Roman" w:hAnsi="Consolas" w:cs="Times New Roman"/>
+          <w:color w:val="4FC1FF"/>
+          <w:sz w:val="21"/>
+          <w:szCs w:val="21"/>
+        </w:rPr>
+        <w:t>styled</w:t>
+      </w:r>
+      <w:r>
+        <w:rPr>
+          <w:rFonts w:ascii="Consolas" w:eastAsia="Times New Roman" w:hAnsi="Consolas" w:cs="Times New Roman"/>
+          <w:color w:val="D4D4D4"/>
+          <w:sz w:val="21"/>
+          <w:szCs w:val="21"/>
+        </w:rPr>
+        <w:t>.</w:t>
+      </w:r>
+      <w:r>
+        <w:rPr>
+          <w:rFonts w:ascii="Consolas" w:eastAsia="Times New Roman" w:hAnsi="Consolas" w:cs="Times New Roman"/>
+          <w:color w:val="9CDCFE"/>
+          <w:sz w:val="21"/>
+          <w:szCs w:val="21"/>
+        </w:rPr>
+        <w:t>div</w:t>
+      </w:r>
+      <w:r>
+        <w:rPr>
+          <w:rFonts w:ascii="Consolas" w:eastAsia="Times New Roman" w:hAnsi="Consolas" w:cs="Times New Roman"/>
+          <w:color w:val="CE9178"/>
+          <w:sz w:val="21"/>
+          <w:szCs w:val="21"/>
+        </w:rPr>
+        <w:t>`</w:t>
+      </w:r>
+    </w:p>
+    <w:p>
+      <w:pPr>
+        <w:shd w:val="clear" w:color="auto" w:fill="1E1E1E"/>
+        <w:spacing w:after="0" w:line="285" w:lineRule="atLeast"/>
+        <w:rPr>
+          <w:rFonts w:ascii="Consolas" w:eastAsia="Times New Roman" w:hAnsi="Consolas" w:cs="Times New Roman"/>
+          <w:color w:val="D4D4D4"/>
+          <w:sz w:val="21"/>
+          <w:szCs w:val="21"/>
+        </w:rPr>
+      </w:pPr>
+      <w:r>
+        <w:rPr>
+          <w:rFonts w:ascii="Consolas" w:eastAsia="Times New Roman" w:hAnsi="Consolas" w:cs="Times New Roman"/>
+          <w:color w:val="D4D4D4"/>
+          <w:sz w:val="21"/>
+          <w:szCs w:val="21"/>
+        </w:rPr>
+        <w:t xml:space="preserve">    </w:t>
+      </w:r>
+      <w:r>
+        <w:rPr>
+          <w:rFonts w:ascii="Consolas" w:eastAsia="Times New Roman" w:hAnsi="Consolas" w:cs="Times New Roman"/>
+          <w:color w:val="9CDCFE"/>
+          <w:sz w:val="21"/>
+          <w:szCs w:val="21"/>
+        </w:rPr>
+        <w:t>height</w:t>
+      </w:r>
+      <w:r>
+        <w:rPr>
+          <w:rFonts w:ascii="Consolas" w:eastAsia="Times New Roman" w:hAnsi="Consolas" w:cs="Times New Roman"/>
+          <w:color w:val="D4D4D4"/>
+          <w:sz w:val="21"/>
+          <w:szCs w:val="21"/>
+        </w:rPr>
+        <w:t xml:space="preserve">: </w:t>
+      </w:r>
+      <w:r>
+        <w:rPr>
+          <w:rFonts w:ascii="Consolas" w:eastAsia="Times New Roman" w:hAnsi="Consolas" w:cs="Times New Roman"/>
+          <w:color w:val="B5CEA8"/>
+          <w:sz w:val="21"/>
+          <w:szCs w:val="21"/>
+        </w:rPr>
+        <w:t>60px</w:t>
+      </w:r>
+      <w:r>
+        <w:rPr>
+          <w:rFonts w:ascii="Consolas" w:eastAsia="Times New Roman" w:hAnsi="Consolas" w:cs="Times New Roman"/>
+          <w:color w:val="D4D4D4"/>
+          <w:sz w:val="21"/>
+          <w:szCs w:val="21"/>
+        </w:rPr>
+        <w:t>;</w:t>
+      </w:r>
+    </w:p>
+    <w:p>
+      <w:pPr>
+        <w:shd w:val="clear" w:color="auto" w:fill="1E1E1E"/>
+        <w:spacing w:after="0" w:line="285" w:lineRule="atLeast"/>
+        <w:rPr>
+          <w:rFonts w:ascii="Consolas" w:eastAsia="Times New Roman" w:hAnsi="Consolas" w:cs="Times New Roman"/>
+          <w:color w:val="D4D4D4"/>
+          <w:sz w:val="21"/>
+          <w:szCs w:val="21"/>
+        </w:rPr>
+      </w:pPr>
+      <w:r>
+        <w:rPr>
+          <w:rFonts w:ascii="Consolas" w:eastAsia="Times New Roman" w:hAnsi="Consolas" w:cs="Times New Roman"/>
+          <w:color w:val="D4D4D4"/>
+          <w:sz w:val="21"/>
+          <w:szCs w:val="21"/>
+        </w:rPr>
+        <w:t xml:space="preserve">    @media only screen and (max-width:480px){</w:t>
+      </w:r>
+    </w:p>
+    <w:p>
+      <w:pPr>
+        <w:shd w:val="clear" w:color="auto" w:fill="1E1E1E"/>
+        <w:spacing w:after="0" w:line="285" w:lineRule="atLeast"/>
+        <w:rPr>
+          <w:rFonts w:ascii="Consolas" w:eastAsia="Times New Roman" w:hAnsi="Consolas" w:cs="Times New Roman"/>
+          <w:color w:val="D4D4D4"/>
+          <w:sz w:val="21"/>
+          <w:szCs w:val="21"/>
+        </w:rPr>
+      </w:pPr>
+      <w:r>
+        <w:rPr>
+          <w:rFonts w:ascii="Consolas" w:eastAsia="Times New Roman" w:hAnsi="Consolas" w:cs="Times New Roman"/>
+          <w:color w:val="D4D4D4"/>
+          <w:sz w:val="21"/>
+          <w:szCs w:val="21"/>
+        </w:rPr>
+        <w:tab/>
+        <w:t>Height: 40px;</w:t>
+      </w:r>
+    </w:p>
+    <w:p>
+      <w:pPr>
+        <w:shd w:val="clear" w:color="auto" w:fill="1E1E1E"/>
+        <w:spacing w:after="0" w:line="285" w:lineRule="atLeast"/>
+        <w:rPr>
+          <w:rFonts w:ascii="Consolas" w:eastAsia="Times New Roman" w:hAnsi="Consolas" w:cs="Times New Roman"/>
+          <w:color w:val="D4D4D4"/>
+          <w:sz w:val="21"/>
+          <w:szCs w:val="21"/>
+        </w:rPr>
+      </w:pPr>
+      <w:r>
+        <w:rPr>
+          <w:rFonts w:ascii="Consolas" w:eastAsia="Times New Roman" w:hAnsi="Consolas" w:cs="Times New Roman"/>
+          <w:color w:val="D4D4D4"/>
+          <w:sz w:val="21"/>
+          <w:szCs w:val="21"/>
+        </w:rPr>
+        <w:t>}</w:t>
+      </w:r>
+    </w:p>
+    <w:p>
+      <w:pPr>
+        <w:shd w:val="clear" w:color="auto" w:fill="1E1E1E"/>
+        <w:spacing w:after="0" w:line="285" w:lineRule="atLeast"/>
+        <w:rPr>
+          <w:rFonts w:ascii="Consolas" w:eastAsia="Times New Roman" w:hAnsi="Consolas" w:cs="Times New Roman"/>
+          <w:color w:val="D4D4D4"/>
+          <w:sz w:val="21"/>
+          <w:szCs w:val="21"/>
+        </w:rPr>
+      </w:pPr>
+      <w:r>
+        <w:rPr>
+          <w:rFonts w:ascii="Consolas" w:eastAsia="Times New Roman" w:hAnsi="Consolas" w:cs="Times New Roman"/>
+          <w:color w:val="D4D4D4"/>
+          <w:sz w:val="21"/>
+          <w:szCs w:val="21"/>
+        </w:rPr>
+        <w:t>   </w:t>
+      </w:r>
+      <w:r>
+        <w:rPr>
+          <w:rFonts w:ascii="Consolas" w:eastAsia="Times New Roman" w:hAnsi="Consolas" w:cs="Times New Roman"/>
+          <w:color w:val="CE9178"/>
+          <w:sz w:val="21"/>
+          <w:szCs w:val="21"/>
+        </w:rPr>
+        <w:t>`</w:t>
+      </w:r>
+    </w:p>
+    <w:p>
+      <w:pPr>
+        <w:shd w:val="clear" w:color="auto" w:fill="1E1E1E"/>
+        <w:spacing w:after="0" w:line="285" w:lineRule="atLeast"/>
+        <w:rPr>
+          <w:rFonts w:ascii="Consolas" w:eastAsia="Times New Roman" w:hAnsi="Consolas" w:cs="Times New Roman"/>
+          <w:color w:val="D4D4D4"/>
+          <w:sz w:val="21"/>
+          <w:szCs w:val="21"/>
+        </w:rPr>
+      </w:pPr>
+    </w:p>
+    <w:p>
+      <w:pPr>
+        <w:rPr>
+          <w:sz w:val="24"/>
+          <w:szCs w:val="24"/>
+        </w:rPr>
+      </w:pPr>
+    </w:p>
+    <w:p>
+      <w:pPr>
+        <w:rPr>
+          <w:sz w:val="24"/>
+          <w:szCs w:val="24"/>
+        </w:rPr>
+      </w:pPr>
+      <w:r>
+        <w:rPr>
+          <w:sz w:val="24"/>
+          <w:szCs w:val="24"/>
+        </w:rPr>
+        <w:t>Second Method:</w:t>
+      </w:r>
+    </w:p>
+    <w:p>
+      <w:pPr>
+        <w:rPr>
+          <w:sz w:val="24"/>
+          <w:szCs w:val="24"/>
+        </w:rPr>
+      </w:pPr>
+    </w:p>
+    <w:p>
+      <w:pPr>
+        <w:rPr>
+          <w:sz w:val="24"/>
+          <w:szCs w:val="24"/>
+        </w:rPr>
+      </w:pPr>
+    </w:p>
+    <w:p>
+      <w:pPr>
+        <w:rPr>
+          <w:sz w:val="24"/>
+          <w:szCs w:val="24"/>
+        </w:rPr>
+      </w:pPr>
+    </w:p>
+    <w:p>
+      <w:pPr>
+        <w:rPr>
+          <w:sz w:val="24"/>
+          <w:szCs w:val="24"/>
+        </w:rPr>
+      </w:pPr>
+      <w:r>
+        <w:rPr>
+          <w:sz w:val="24"/>
+          <w:szCs w:val="24"/>
+        </w:rPr>
+        <w:t>Create JS function in responsive.js file at src destination:</w:t>
+      </w:r>
+    </w:p>
+    <w:p>
+      <w:pPr>
+        <w:shd w:val="clear" w:color="auto" w:fill="1E1E1E"/>
+        <w:spacing w:after="0" w:line="285" w:lineRule="atLeast"/>
+        <w:rPr>
+          <w:rFonts w:ascii="Consolas" w:eastAsia="Times New Roman" w:hAnsi="Consolas" w:cs="Times New Roman"/>
+          <w:color w:val="D4D4D4"/>
+          <w:sz w:val="21"/>
+          <w:szCs w:val="21"/>
+        </w:rPr>
+      </w:pPr>
+      <w:r>
+        <w:rPr>
+          <w:rFonts w:ascii="Consolas" w:eastAsia="Times New Roman" w:hAnsi="Consolas" w:cs="Times New Roman"/>
+          <w:color w:val="C586C0"/>
+          <w:sz w:val="21"/>
+          <w:szCs w:val="21"/>
+        </w:rPr>
+        <w:t>import</w:t>
+      </w:r>
+      <w:r>
+        <w:rPr>
+          <w:rFonts w:ascii="Consolas" w:eastAsia="Times New Roman" w:hAnsi="Consolas" w:cs="Times New Roman"/>
+          <w:color w:val="D4D4D4"/>
+          <w:sz w:val="21"/>
+          <w:szCs w:val="21"/>
+        </w:rPr>
+        <w:t xml:space="preserve"> {</w:t>
+      </w:r>
+      <w:r>
+        <w:rPr>
+          <w:rFonts w:ascii="Consolas" w:eastAsia="Times New Roman" w:hAnsi="Consolas" w:cs="Times New Roman"/>
+          <w:color w:val="9CDCFE"/>
+          <w:sz w:val="21"/>
+          <w:szCs w:val="21"/>
+        </w:rPr>
+        <w:t>css</w:t>
+      </w:r>
+      <w:r>
+        <w:rPr>
+          <w:rFonts w:ascii="Consolas" w:eastAsia="Times New Roman" w:hAnsi="Consolas" w:cs="Times New Roman"/>
+          <w:color w:val="D4D4D4"/>
+          <w:sz w:val="21"/>
+          <w:szCs w:val="21"/>
+        </w:rPr>
+        <w:t xml:space="preserve">} </w:t>
+      </w:r>
+      <w:r>
+        <w:rPr>
+          <w:rFonts w:ascii="Consolas" w:eastAsia="Times New Roman" w:hAnsi="Consolas" w:cs="Times New Roman"/>
+          <w:color w:val="C586C0"/>
+          <w:sz w:val="21"/>
+          <w:szCs w:val="21"/>
+        </w:rPr>
+        <w:t>from</w:t>
+      </w:r>
+      <w:r>
+        <w:rPr>
+          <w:rFonts w:ascii="Consolas" w:eastAsia="Times New Roman" w:hAnsi="Consolas" w:cs="Times New Roman"/>
+          <w:color w:val="D4D4D4"/>
+          <w:sz w:val="21"/>
+          <w:szCs w:val="21"/>
+        </w:rPr>
+        <w:t xml:space="preserve"> </w:t>
+      </w:r>
+      <w:r>
+        <w:rPr>
+          <w:rFonts w:ascii="Consolas" w:eastAsia="Times New Roman" w:hAnsi="Consolas" w:cs="Times New Roman"/>
+          <w:color w:val="CE9178"/>
+          <w:sz w:val="21"/>
+          <w:szCs w:val="21"/>
+        </w:rPr>
+        <w:t>'styled-components'</w:t>
+      </w:r>
+    </w:p>
+    <w:p>
+      <w:pPr>
+        <w:shd w:val="clear" w:color="auto" w:fill="1E1E1E"/>
+        <w:spacing w:after="0" w:line="285" w:lineRule="atLeast"/>
+        <w:rPr>
+          <w:rFonts w:ascii="Consolas" w:eastAsia="Times New Roman" w:hAnsi="Consolas" w:cs="Times New Roman"/>
+          <w:color w:val="D4D4D4"/>
+          <w:sz w:val="21"/>
+          <w:szCs w:val="21"/>
+        </w:rPr>
+      </w:pPr>
+    </w:p>
+    <w:p>
+      <w:pPr>
+        <w:shd w:val="clear" w:color="auto" w:fill="1E1E1E"/>
+        <w:spacing w:after="0" w:line="285" w:lineRule="atLeast"/>
+        <w:rPr>
+          <w:rFonts w:ascii="Consolas" w:eastAsia="Times New Roman" w:hAnsi="Consolas" w:cs="Times New Roman"/>
+          <w:color w:val="D4D4D4"/>
+          <w:sz w:val="21"/>
+          <w:szCs w:val="21"/>
+        </w:rPr>
+      </w:pPr>
+      <w:r>
+        <w:rPr>
+          <w:rFonts w:ascii="Consolas" w:eastAsia="Times New Roman" w:hAnsi="Consolas" w:cs="Times New Roman"/>
+          <w:color w:val="C586C0"/>
+          <w:sz w:val="21"/>
+          <w:szCs w:val="21"/>
+        </w:rPr>
+        <w:t>export</w:t>
+      </w:r>
+      <w:r>
+        <w:rPr>
+          <w:rFonts w:ascii="Consolas" w:eastAsia="Times New Roman" w:hAnsi="Consolas" w:cs="Times New Roman"/>
+          <w:color w:val="D4D4D4"/>
+          <w:sz w:val="21"/>
+          <w:szCs w:val="21"/>
+        </w:rPr>
+        <w:t xml:space="preserve"> </w:t>
+      </w:r>
+      <w:r>
+        <w:rPr>
+          <w:rFonts w:ascii="Consolas" w:eastAsia="Times New Roman" w:hAnsi="Consolas" w:cs="Times New Roman"/>
+          <w:color w:val="569CD6"/>
+          <w:sz w:val="21"/>
+          <w:szCs w:val="21"/>
+        </w:rPr>
+        <w:t>const</w:t>
+      </w:r>
+      <w:r>
+        <w:rPr>
+          <w:rFonts w:ascii="Consolas" w:eastAsia="Times New Roman" w:hAnsi="Consolas" w:cs="Times New Roman"/>
+          <w:color w:val="D4D4D4"/>
+          <w:sz w:val="21"/>
+          <w:szCs w:val="21"/>
+        </w:rPr>
+        <w:t xml:space="preserve"> </w:t>
+      </w:r>
+      <w:r>
+        <w:rPr>
+          <w:rFonts w:ascii="Consolas" w:eastAsia="Times New Roman" w:hAnsi="Consolas" w:cs="Times New Roman"/>
+          <w:color w:val="DCDCAA"/>
+          <w:sz w:val="21"/>
+          <w:szCs w:val="21"/>
+        </w:rPr>
+        <w:t>mobile</w:t>
+      </w:r>
+      <w:r>
+        <w:rPr>
+          <w:rFonts w:ascii="Consolas" w:eastAsia="Times New Roman" w:hAnsi="Consolas" w:cs="Times New Roman"/>
+          <w:color w:val="D4D4D4"/>
+          <w:sz w:val="21"/>
+          <w:szCs w:val="21"/>
+        </w:rPr>
+        <w:t xml:space="preserve">  = (</w:t>
+      </w:r>
+      <w:r>
+        <w:rPr>
+          <w:rFonts w:ascii="Consolas" w:eastAsia="Times New Roman" w:hAnsi="Consolas" w:cs="Times New Roman"/>
+          <w:color w:val="9CDCFE"/>
+          <w:sz w:val="21"/>
+          <w:szCs w:val="21"/>
+        </w:rPr>
+        <w:t>props</w:t>
+      </w:r>
+      <w:r>
+        <w:rPr>
+          <w:rFonts w:ascii="Consolas" w:eastAsia="Times New Roman" w:hAnsi="Consolas" w:cs="Times New Roman"/>
+          <w:color w:val="D4D4D4"/>
+          <w:sz w:val="21"/>
+          <w:szCs w:val="21"/>
+        </w:rPr>
+        <w:t xml:space="preserve">) </w:t>
+      </w:r>
+      <w:r>
+        <w:rPr>
+          <w:rFonts w:ascii="Consolas" w:eastAsia="Times New Roman" w:hAnsi="Consolas" w:cs="Times New Roman"/>
+          <w:color w:val="569CD6"/>
+          <w:sz w:val="21"/>
+          <w:szCs w:val="21"/>
+        </w:rPr>
+        <w:t>=&gt;</w:t>
+      </w:r>
+      <w:r>
+        <w:rPr>
+          <w:rFonts w:ascii="Consolas" w:eastAsia="Times New Roman" w:hAnsi="Consolas" w:cs="Times New Roman"/>
+          <w:color w:val="D4D4D4"/>
+          <w:sz w:val="21"/>
+          <w:szCs w:val="21"/>
+        </w:rPr>
+        <w:t xml:space="preserve"> {</w:t>
+      </w:r>
+    </w:p>
+    <w:p>
+      <w:pPr>
+        <w:shd w:val="clear" w:color="auto" w:fill="1E1E1E"/>
+        <w:spacing w:after="0" w:line="285" w:lineRule="atLeast"/>
+        <w:rPr>
+          <w:rFonts w:ascii="Consolas" w:eastAsia="Times New Roman" w:hAnsi="Consolas" w:cs="Times New Roman"/>
+          <w:color w:val="D4D4D4"/>
+          <w:sz w:val="21"/>
+          <w:szCs w:val="21"/>
+        </w:rPr>
+      </w:pPr>
+      <w:r>
+        <w:rPr>
+          <w:rFonts w:ascii="Consolas" w:eastAsia="Times New Roman" w:hAnsi="Consolas" w:cs="Times New Roman"/>
+          <w:color w:val="D4D4D4"/>
+          <w:sz w:val="21"/>
+          <w:szCs w:val="21"/>
+        </w:rPr>
+        <w:lastRenderedPageBreak/>
+        <w:t xml:space="preserve">    </w:t>
+      </w:r>
+      <w:r>
+        <w:rPr>
+          <w:rFonts w:ascii="Consolas" w:eastAsia="Times New Roman" w:hAnsi="Consolas" w:cs="Times New Roman"/>
+          <w:color w:val="C586C0"/>
+          <w:sz w:val="21"/>
+          <w:szCs w:val="21"/>
+        </w:rPr>
+        <w:t>return</w:t>
+      </w:r>
+      <w:r>
+        <w:rPr>
+          <w:rFonts w:ascii="Consolas" w:eastAsia="Times New Roman" w:hAnsi="Consolas" w:cs="Times New Roman"/>
+          <w:color w:val="D4D4D4"/>
+          <w:sz w:val="21"/>
+          <w:szCs w:val="21"/>
+        </w:rPr>
+        <w:t xml:space="preserve"> </w:t>
+      </w:r>
+      <w:r>
+        <w:rPr>
+          <w:rFonts w:ascii="Consolas" w:eastAsia="Times New Roman" w:hAnsi="Consolas" w:cs="Times New Roman"/>
+          <w:color w:val="DCDCAA"/>
+          <w:sz w:val="21"/>
+          <w:szCs w:val="21"/>
+        </w:rPr>
+        <w:t>css</w:t>
+      </w:r>
+      <w:r>
+        <w:rPr>
+          <w:rFonts w:ascii="Consolas" w:eastAsia="Times New Roman" w:hAnsi="Consolas" w:cs="Times New Roman"/>
+          <w:color w:val="CE9178"/>
+          <w:sz w:val="21"/>
+          <w:szCs w:val="21"/>
+        </w:rPr>
+        <w:t>`</w:t>
+      </w:r>
+    </w:p>
+    <w:p>
+      <w:pPr>
+        <w:shd w:val="clear" w:color="auto" w:fill="1E1E1E"/>
+        <w:spacing w:after="0" w:line="285" w:lineRule="atLeast"/>
+        <w:rPr>
+          <w:rFonts w:ascii="Consolas" w:eastAsia="Times New Roman" w:hAnsi="Consolas" w:cs="Times New Roman"/>
+          <w:color w:val="D4D4D4"/>
+          <w:sz w:val="21"/>
+          <w:szCs w:val="21"/>
+        </w:rPr>
+      </w:pPr>
+      <w:r>
+        <w:rPr>
+          <w:rFonts w:ascii="Consolas" w:eastAsia="Times New Roman" w:hAnsi="Consolas" w:cs="Times New Roman"/>
+          <w:color w:val="D4D4D4"/>
+          <w:sz w:val="21"/>
+          <w:szCs w:val="21"/>
+        </w:rPr>
+        <w:t xml:space="preserve">    </w:t>
+      </w:r>
+    </w:p>
+    <w:p>
+      <w:pPr>
+        <w:shd w:val="clear" w:color="auto" w:fill="1E1E1E"/>
+        <w:spacing w:after="0" w:line="285" w:lineRule="atLeast"/>
+        <w:rPr>
+          <w:rFonts w:ascii="Consolas" w:eastAsia="Times New Roman" w:hAnsi="Consolas" w:cs="Times New Roman"/>
+          <w:color w:val="D4D4D4"/>
+          <w:sz w:val="21"/>
+          <w:szCs w:val="21"/>
+        </w:rPr>
+      </w:pPr>
+      <w:r>
+        <w:rPr>
+          <w:rFonts w:ascii="Consolas" w:eastAsia="Times New Roman" w:hAnsi="Consolas" w:cs="Times New Roman"/>
+          <w:color w:val="D4D4D4"/>
+          <w:sz w:val="21"/>
+          <w:szCs w:val="21"/>
+        </w:rPr>
+        <w:t xml:space="preserve">        </w:t>
+      </w:r>
+      <w:r>
+        <w:rPr>
+          <w:rFonts w:ascii="Consolas" w:eastAsia="Times New Roman" w:hAnsi="Consolas" w:cs="Times New Roman"/>
+          <w:color w:val="C586C0"/>
+          <w:sz w:val="21"/>
+          <w:szCs w:val="21"/>
+        </w:rPr>
+        <w:t>@media</w:t>
+      </w:r>
+      <w:r>
+        <w:rPr>
+          <w:rFonts w:ascii="Consolas" w:eastAsia="Times New Roman" w:hAnsi="Consolas" w:cs="Times New Roman"/>
+          <w:color w:val="D4D4D4"/>
+          <w:sz w:val="21"/>
+          <w:szCs w:val="21"/>
+        </w:rPr>
+        <w:t xml:space="preserve"> </w:t>
+      </w:r>
+      <w:r>
+        <w:rPr>
+          <w:rFonts w:ascii="Consolas" w:eastAsia="Times New Roman" w:hAnsi="Consolas" w:cs="Times New Roman"/>
+          <w:color w:val="C586C0"/>
+          <w:sz w:val="21"/>
+          <w:szCs w:val="21"/>
+        </w:rPr>
+        <w:t>only</w:t>
+      </w:r>
+      <w:r>
+        <w:rPr>
+          <w:rFonts w:ascii="Consolas" w:eastAsia="Times New Roman" w:hAnsi="Consolas" w:cs="Times New Roman"/>
+          <w:color w:val="D4D4D4"/>
+          <w:sz w:val="21"/>
+          <w:szCs w:val="21"/>
+        </w:rPr>
+        <w:t xml:space="preserve"> </w:t>
+      </w:r>
+      <w:r>
+        <w:rPr>
+          <w:rFonts w:ascii="Consolas" w:eastAsia="Times New Roman" w:hAnsi="Consolas" w:cs="Times New Roman"/>
+          <w:color w:val="CE9178"/>
+          <w:sz w:val="21"/>
+          <w:szCs w:val="21"/>
+        </w:rPr>
+        <w:t>screen</w:t>
+      </w:r>
+      <w:r>
+        <w:rPr>
+          <w:rFonts w:ascii="Consolas" w:eastAsia="Times New Roman" w:hAnsi="Consolas" w:cs="Times New Roman"/>
+          <w:color w:val="D4D4D4"/>
+          <w:sz w:val="21"/>
+          <w:szCs w:val="21"/>
+        </w:rPr>
+        <w:t xml:space="preserve"> and (</w:t>
+      </w:r>
+      <w:r>
+        <w:rPr>
+          <w:rFonts w:ascii="Consolas" w:eastAsia="Times New Roman" w:hAnsi="Consolas" w:cs="Times New Roman"/>
+          <w:color w:val="9CDCFE"/>
+          <w:sz w:val="21"/>
+          <w:szCs w:val="21"/>
+        </w:rPr>
+        <w:t>max-width</w:t>
+      </w:r>
+      <w:r>
+        <w:rPr>
+          <w:rFonts w:ascii="Consolas" w:eastAsia="Times New Roman" w:hAnsi="Consolas" w:cs="Times New Roman"/>
+          <w:color w:val="D4D4D4"/>
+          <w:sz w:val="21"/>
+          <w:szCs w:val="21"/>
+        </w:rPr>
+        <w:t xml:space="preserve">: </w:t>
+      </w:r>
+      <w:r>
+        <w:rPr>
+          <w:rFonts w:ascii="Consolas" w:eastAsia="Times New Roman" w:hAnsi="Consolas" w:cs="Times New Roman"/>
+          <w:color w:val="B5CEA8"/>
+          <w:sz w:val="21"/>
+          <w:szCs w:val="21"/>
+        </w:rPr>
+        <w:t>480px</w:t>
+      </w:r>
+      <w:r>
+        <w:rPr>
+          <w:rFonts w:ascii="Consolas" w:eastAsia="Times New Roman" w:hAnsi="Consolas" w:cs="Times New Roman"/>
+          <w:color w:val="D4D4D4"/>
+          <w:sz w:val="21"/>
+          <w:szCs w:val="21"/>
+        </w:rPr>
+        <w:t>) {</w:t>
+      </w:r>
+    </w:p>
+    <w:p>
+      <w:pPr>
+        <w:shd w:val="clear" w:color="auto" w:fill="1E1E1E"/>
+        <w:spacing w:after="0" w:line="285" w:lineRule="atLeast"/>
+        <w:rPr>
+          <w:rFonts w:ascii="Consolas" w:eastAsia="Times New Roman" w:hAnsi="Consolas" w:cs="Times New Roman"/>
+          <w:color w:val="D4D4D4"/>
+          <w:sz w:val="21"/>
+          <w:szCs w:val="21"/>
+        </w:rPr>
+      </w:pPr>
+      <w:r>
+        <w:rPr>
+          <w:rFonts w:ascii="Consolas" w:eastAsia="Times New Roman" w:hAnsi="Consolas" w:cs="Times New Roman"/>
+          <w:color w:val="D4D4D4"/>
+          <w:sz w:val="21"/>
+          <w:szCs w:val="21"/>
+        </w:rPr>
+        <w:t xml:space="preserve">            </w:t>
+      </w:r>
+      <w:r>
+        <w:rPr>
+          <w:rFonts w:ascii="Consolas" w:eastAsia="Times New Roman" w:hAnsi="Consolas" w:cs="Times New Roman"/>
+          <w:color w:val="569CD6"/>
+          <w:sz w:val="21"/>
+          <w:szCs w:val="21"/>
+        </w:rPr>
+        <w:t>${</w:t>
+      </w:r>
+      <w:r>
+        <w:rPr>
+          <w:rFonts w:ascii="Consolas" w:eastAsia="Times New Roman" w:hAnsi="Consolas" w:cs="Times New Roman"/>
+          <w:color w:val="9CDCFE"/>
+          <w:sz w:val="21"/>
+          <w:szCs w:val="21"/>
+        </w:rPr>
+        <w:t>props</w:t>
+      </w:r>
+      <w:r>
+        <w:rPr>
+          <w:rFonts w:ascii="Consolas" w:eastAsia="Times New Roman" w:hAnsi="Consolas" w:cs="Times New Roman"/>
+          <w:color w:val="569CD6"/>
+          <w:sz w:val="21"/>
+          <w:szCs w:val="21"/>
+        </w:rPr>
+        <w:t>}</w:t>
+      </w:r>
+    </w:p>
+    <w:p>
+      <w:pPr>
+        <w:shd w:val="clear" w:color="auto" w:fill="1E1E1E"/>
+        <w:spacing w:after="0" w:line="285" w:lineRule="atLeast"/>
+        <w:rPr>
+          <w:rFonts w:ascii="Consolas" w:eastAsia="Times New Roman" w:hAnsi="Consolas" w:cs="Times New Roman"/>
+          <w:color w:val="D4D4D4"/>
+          <w:sz w:val="21"/>
+          <w:szCs w:val="21"/>
+        </w:rPr>
+      </w:pPr>
+      <w:r>
+        <w:rPr>
+          <w:rFonts w:ascii="Consolas" w:eastAsia="Times New Roman" w:hAnsi="Consolas" w:cs="Times New Roman"/>
+          <w:color w:val="D4D4D4"/>
+          <w:sz w:val="21"/>
+          <w:szCs w:val="21"/>
+        </w:rPr>
+        <w:t>        }</w:t>
+      </w:r>
+    </w:p>
+    <w:p>
+      <w:pPr>
+        <w:shd w:val="clear" w:color="auto" w:fill="1E1E1E"/>
+        <w:spacing w:after="0" w:line="285" w:lineRule="atLeast"/>
+        <w:rPr>
+          <w:rFonts w:ascii="Consolas" w:eastAsia="Times New Roman" w:hAnsi="Consolas" w:cs="Times New Roman"/>
+          <w:color w:val="D4D4D4"/>
+          <w:sz w:val="21"/>
+          <w:szCs w:val="21"/>
+        </w:rPr>
+      </w:pPr>
+      <w:r>
+        <w:rPr>
+          <w:rFonts w:ascii="Consolas" w:eastAsia="Times New Roman" w:hAnsi="Consolas" w:cs="Times New Roman"/>
+          <w:color w:val="D4D4D4"/>
+          <w:sz w:val="21"/>
+          <w:szCs w:val="21"/>
+        </w:rPr>
+        <w:t xml:space="preserve">    </w:t>
+      </w:r>
+    </w:p>
+    <w:p>
+      <w:pPr>
+        <w:shd w:val="clear" w:color="auto" w:fill="1E1E1E"/>
+        <w:spacing w:after="0" w:line="285" w:lineRule="atLeast"/>
+        <w:rPr>
+          <w:rFonts w:ascii="Consolas" w:eastAsia="Times New Roman" w:hAnsi="Consolas" w:cs="Times New Roman"/>
+          <w:color w:val="D4D4D4"/>
+          <w:sz w:val="21"/>
+          <w:szCs w:val="21"/>
+        </w:rPr>
+      </w:pPr>
+      <w:r>
+        <w:rPr>
+          <w:rFonts w:ascii="Consolas" w:eastAsia="Times New Roman" w:hAnsi="Consolas" w:cs="Times New Roman"/>
+          <w:color w:val="D4D4D4"/>
+          <w:sz w:val="21"/>
+          <w:szCs w:val="21"/>
+        </w:rPr>
+        <w:t xml:space="preserve">    </w:t>
+      </w:r>
+      <w:r>
+        <w:rPr>
+          <w:rFonts w:ascii="Consolas" w:eastAsia="Times New Roman" w:hAnsi="Consolas" w:cs="Times New Roman"/>
+          <w:color w:val="CE9178"/>
+          <w:sz w:val="21"/>
+          <w:szCs w:val="21"/>
+        </w:rPr>
+        <w:t>`</w:t>
+      </w:r>
+    </w:p>
+    <w:p>
+      <w:pPr>
+        <w:shd w:val="clear" w:color="auto" w:fill="1E1E1E"/>
+        <w:spacing w:after="0" w:line="285" w:lineRule="atLeast"/>
+        <w:rPr>
+          <w:rFonts w:ascii="Consolas" w:eastAsia="Times New Roman" w:hAnsi="Consolas" w:cs="Times New Roman"/>
+          <w:color w:val="D4D4D4"/>
+          <w:sz w:val="21"/>
+          <w:szCs w:val="21"/>
+        </w:rPr>
+      </w:pPr>
+      <w:r>
+        <w:rPr>
+          <w:rFonts w:ascii="Consolas" w:eastAsia="Times New Roman" w:hAnsi="Consolas" w:cs="Times New Roman"/>
+          <w:color w:val="D4D4D4"/>
+          <w:sz w:val="21"/>
+          <w:szCs w:val="21"/>
+        </w:rPr>
+        <w:t>};</w:t>
+      </w:r>
+    </w:p>
+    <w:p>
+      <w:pPr>
+        <w:rPr>
+          <w:sz w:val="24"/>
+          <w:szCs w:val="24"/>
+        </w:rPr>
+      </w:pPr>
+    </w:p>
+    <w:p>
+      <w:pPr>
+        <w:rPr>
+          <w:sz w:val="24"/>
+          <w:szCs w:val="24"/>
+        </w:rPr>
+      </w:pPr>
+      <w:r>
+        <w:rPr>
+          <w:sz w:val="24"/>
+          <w:szCs w:val="24"/>
+        </w:rPr>
+        <w:t>Import where media query required</w:t>
+      </w:r>
+    </w:p>
+    <w:p>
+      <w:pPr>
+        <w:rPr>
+          <w:sz w:val="24"/>
+          <w:szCs w:val="24"/>
+        </w:rPr>
+      </w:pPr>
+    </w:p>
+    <w:p>
+      <w:pPr>
+        <w:shd w:val="clear" w:color="auto" w:fill="1E1E1E"/>
+        <w:spacing w:after="0" w:line="285" w:lineRule="atLeast"/>
+        <w:rPr>
+          <w:rFonts w:ascii="Consolas" w:eastAsia="Times New Roman" w:hAnsi="Consolas" w:cs="Times New Roman"/>
+          <w:color w:val="D4D4D4"/>
+          <w:sz w:val="21"/>
+          <w:szCs w:val="21"/>
+        </w:rPr>
+      </w:pPr>
+      <w:r>
+        <w:rPr>
+          <w:rFonts w:ascii="Consolas" w:eastAsia="Times New Roman" w:hAnsi="Consolas" w:cs="Times New Roman"/>
+          <w:color w:val="C586C0"/>
+          <w:sz w:val="21"/>
+          <w:szCs w:val="21"/>
+        </w:rPr>
+        <w:t>import</w:t>
+      </w:r>
+      <w:r>
+        <w:rPr>
+          <w:rFonts w:ascii="Consolas" w:eastAsia="Times New Roman" w:hAnsi="Consolas" w:cs="Times New Roman"/>
+          <w:color w:val="D4D4D4"/>
+          <w:sz w:val="21"/>
+          <w:szCs w:val="21"/>
+        </w:rPr>
+        <w:t xml:space="preserve"> {</w:t>
+      </w:r>
+      <w:r>
+        <w:rPr>
+          <w:rFonts w:ascii="Consolas" w:eastAsia="Times New Roman" w:hAnsi="Consolas" w:cs="Times New Roman"/>
+          <w:color w:val="9CDCFE"/>
+          <w:sz w:val="21"/>
+          <w:szCs w:val="21"/>
+        </w:rPr>
+        <w:t>mobile</w:t>
+      </w:r>
+      <w:r>
+        <w:rPr>
+          <w:rFonts w:ascii="Consolas" w:eastAsia="Times New Roman" w:hAnsi="Consolas" w:cs="Times New Roman"/>
+          <w:color w:val="D4D4D4"/>
+          <w:sz w:val="21"/>
+          <w:szCs w:val="21"/>
+        </w:rPr>
+        <w:t xml:space="preserve">} </w:t>
+      </w:r>
+      <w:r>
+        <w:rPr>
+          <w:rFonts w:ascii="Consolas" w:eastAsia="Times New Roman" w:hAnsi="Consolas" w:cs="Times New Roman"/>
+          <w:color w:val="C586C0"/>
+          <w:sz w:val="21"/>
+          <w:szCs w:val="21"/>
+        </w:rPr>
+        <w:t>from</w:t>
+      </w:r>
+      <w:r>
+        <w:rPr>
+          <w:rFonts w:ascii="Consolas" w:eastAsia="Times New Roman" w:hAnsi="Consolas" w:cs="Times New Roman"/>
+          <w:color w:val="D4D4D4"/>
+          <w:sz w:val="21"/>
+          <w:szCs w:val="21"/>
+        </w:rPr>
+        <w:t xml:space="preserve"> </w:t>
+      </w:r>
+      <w:r>
+        <w:rPr>
+          <w:rFonts w:ascii="Consolas" w:eastAsia="Times New Roman" w:hAnsi="Consolas" w:cs="Times New Roman"/>
+          <w:color w:val="CE9178"/>
+          <w:sz w:val="21"/>
+          <w:szCs w:val="21"/>
+        </w:rPr>
+        <w:t>'../responsive'</w:t>
+      </w:r>
+    </w:p>
+    <w:p>
+      <w:pPr>
+        <w:shd w:val="clear" w:color="auto" w:fill="1E1E1E"/>
+        <w:spacing w:after="240" w:line="285" w:lineRule="atLeast"/>
+        <w:rPr>
+          <w:rFonts w:ascii="Consolas" w:eastAsia="Times New Roman" w:hAnsi="Consolas" w:cs="Times New Roman"/>
+          <w:color w:val="D4D4D4"/>
+          <w:sz w:val="21"/>
+          <w:szCs w:val="21"/>
+        </w:rPr>
+      </w:pPr>
+    </w:p>
+    <w:p>
+      <w:pPr>
+        <w:shd w:val="clear" w:color="auto" w:fill="1E1E1E"/>
+        <w:spacing w:after="0" w:line="285" w:lineRule="atLeast"/>
+        <w:rPr>
+          <w:rFonts w:ascii="Consolas" w:eastAsia="Times New Roman" w:hAnsi="Consolas" w:cs="Times New Roman"/>
+          <w:color w:val="D4D4D4"/>
+          <w:sz w:val="21"/>
+          <w:szCs w:val="21"/>
+        </w:rPr>
+      </w:pPr>
+      <w:r>
+        <w:rPr>
+          <w:rFonts w:ascii="Consolas" w:eastAsia="Times New Roman" w:hAnsi="Consolas" w:cs="Times New Roman"/>
+          <w:color w:val="569CD6"/>
+          <w:sz w:val="21"/>
+          <w:szCs w:val="21"/>
+        </w:rPr>
+        <w:t>const</w:t>
+      </w:r>
+      <w:r>
+        <w:rPr>
+          <w:rFonts w:ascii="Consolas" w:eastAsia="Times New Roman" w:hAnsi="Consolas" w:cs="Times New Roman"/>
+          <w:color w:val="D4D4D4"/>
+          <w:sz w:val="21"/>
+          <w:szCs w:val="21"/>
+        </w:rPr>
+        <w:t xml:space="preserve"> </w:t>
+      </w:r>
+      <w:r>
+        <w:rPr>
+          <w:rFonts w:ascii="Consolas" w:eastAsia="Times New Roman" w:hAnsi="Consolas" w:cs="Times New Roman"/>
+          <w:color w:val="4FC1FF"/>
+          <w:sz w:val="21"/>
+          <w:szCs w:val="21"/>
+        </w:rPr>
+        <w:t>Container</w:t>
+      </w:r>
+      <w:r>
+        <w:rPr>
+          <w:rFonts w:ascii="Consolas" w:eastAsia="Times New Roman" w:hAnsi="Consolas" w:cs="Times New Roman"/>
+          <w:color w:val="D4D4D4"/>
+          <w:sz w:val="21"/>
+          <w:szCs w:val="21"/>
+        </w:rPr>
+        <w:t xml:space="preserve"> = </w:t>
+      </w:r>
+      <w:r>
+        <w:rPr>
+          <w:rFonts w:ascii="Consolas" w:eastAsia="Times New Roman" w:hAnsi="Consolas" w:cs="Times New Roman"/>
+          <w:color w:val="4FC1FF"/>
+          <w:sz w:val="21"/>
+          <w:szCs w:val="21"/>
+        </w:rPr>
+        <w:t>styled</w:t>
+      </w:r>
+      <w:r>
+        <w:rPr>
+          <w:rFonts w:ascii="Consolas" w:eastAsia="Times New Roman" w:hAnsi="Consolas" w:cs="Times New Roman"/>
+          <w:color w:val="D4D4D4"/>
+          <w:sz w:val="21"/>
+          <w:szCs w:val="21"/>
+        </w:rPr>
+        <w:t>.</w:t>
+      </w:r>
+      <w:r>
+        <w:rPr>
+          <w:rFonts w:ascii="Consolas" w:eastAsia="Times New Roman" w:hAnsi="Consolas" w:cs="Times New Roman"/>
+          <w:color w:val="9CDCFE"/>
+          <w:sz w:val="21"/>
+          <w:szCs w:val="21"/>
+        </w:rPr>
+        <w:t>div</w:t>
+      </w:r>
+      <w:r>
+        <w:rPr>
+          <w:rFonts w:ascii="Consolas" w:eastAsia="Times New Roman" w:hAnsi="Consolas" w:cs="Times New Roman"/>
+          <w:color w:val="CE9178"/>
+          <w:sz w:val="21"/>
+          <w:szCs w:val="21"/>
+        </w:rPr>
+        <w:t>`</w:t>
+      </w:r>
+    </w:p>
+    <w:p>
+      <w:pPr>
+        <w:shd w:val="clear" w:color="auto" w:fill="1E1E1E"/>
+        <w:spacing w:after="0" w:line="285" w:lineRule="atLeast"/>
+        <w:rPr>
+          <w:rFonts w:ascii="Consolas" w:eastAsia="Times New Roman" w:hAnsi="Consolas" w:cs="Times New Roman"/>
+          <w:color w:val="D4D4D4"/>
+          <w:sz w:val="21"/>
+          <w:szCs w:val="21"/>
+        </w:rPr>
+      </w:pPr>
+      <w:r>
+        <w:rPr>
+          <w:rFonts w:ascii="Consolas" w:eastAsia="Times New Roman" w:hAnsi="Consolas" w:cs="Times New Roman"/>
+          <w:color w:val="D4D4D4"/>
+          <w:sz w:val="21"/>
+          <w:szCs w:val="21"/>
+        </w:rPr>
+        <w:t xml:space="preserve">    </w:t>
+      </w:r>
+      <w:r>
+        <w:rPr>
+          <w:rFonts w:ascii="Consolas" w:eastAsia="Times New Roman" w:hAnsi="Consolas" w:cs="Times New Roman"/>
+          <w:color w:val="9CDCFE"/>
+          <w:sz w:val="21"/>
+          <w:szCs w:val="21"/>
+        </w:rPr>
+        <w:t>height</w:t>
+      </w:r>
+      <w:r>
+        <w:rPr>
+          <w:rFonts w:ascii="Consolas" w:eastAsia="Times New Roman" w:hAnsi="Consolas" w:cs="Times New Roman"/>
+          <w:color w:val="D4D4D4"/>
+          <w:sz w:val="21"/>
+          <w:szCs w:val="21"/>
+        </w:rPr>
+        <w:t xml:space="preserve">: </w:t>
+      </w:r>
+      <w:r>
+        <w:rPr>
+          <w:rFonts w:ascii="Consolas" w:eastAsia="Times New Roman" w:hAnsi="Consolas" w:cs="Times New Roman"/>
+          <w:color w:val="B5CEA8"/>
+          <w:sz w:val="21"/>
+          <w:szCs w:val="21"/>
+        </w:rPr>
+        <w:t>60px</w:t>
+      </w:r>
+      <w:r>
+        <w:rPr>
+          <w:rFonts w:ascii="Consolas" w:eastAsia="Times New Roman" w:hAnsi="Consolas" w:cs="Times New Roman"/>
+          <w:color w:val="D4D4D4"/>
+          <w:sz w:val="21"/>
+          <w:szCs w:val="21"/>
+        </w:rPr>
+        <w:t>;</w:t>
+      </w:r>
+    </w:p>
+    <w:p>
+      <w:pPr>
+        <w:shd w:val="clear" w:color="auto" w:fill="1E1E1E"/>
+        <w:spacing w:after="0" w:line="285" w:lineRule="atLeast"/>
+        <w:rPr>
+          <w:rFonts w:ascii="Consolas" w:eastAsia="Times New Roman" w:hAnsi="Consolas" w:cs="Times New Roman"/>
+          <w:color w:val="D4D4D4"/>
+          <w:sz w:val="21"/>
+          <w:szCs w:val="21"/>
+        </w:rPr>
+      </w:pPr>
+    </w:p>
+    <w:p>
+      <w:pPr>
+        <w:shd w:val="clear" w:color="auto" w:fill="1E1E1E"/>
+        <w:spacing w:after="0" w:line="285" w:lineRule="atLeast"/>
+        <w:rPr>
+          <w:rFonts w:ascii="Consolas" w:eastAsia="Times New Roman" w:hAnsi="Consolas" w:cs="Times New Roman"/>
+          <w:color w:val="D4D4D4"/>
+          <w:sz w:val="21"/>
+          <w:szCs w:val="21"/>
+        </w:rPr>
+      </w:pPr>
+      <w:r>
+        <w:rPr>
+          <w:rFonts w:ascii="Consolas" w:eastAsia="Times New Roman" w:hAnsi="Consolas" w:cs="Times New Roman"/>
+          <w:color w:val="D4D4D4"/>
+          <w:sz w:val="21"/>
+          <w:szCs w:val="21"/>
+        </w:rPr>
+        <w:t xml:space="preserve">    </w:t>
+      </w:r>
+      <w:r>
+        <w:rPr>
+          <w:rFonts w:ascii="Consolas" w:eastAsia="Times New Roman" w:hAnsi="Consolas" w:cs="Times New Roman"/>
+          <w:color w:val="569CD6"/>
+          <w:sz w:val="21"/>
+          <w:szCs w:val="21"/>
+        </w:rPr>
+        <w:t>${</w:t>
+      </w:r>
+      <w:r>
+        <w:rPr>
+          <w:rFonts w:ascii="Consolas" w:eastAsia="Times New Roman" w:hAnsi="Consolas" w:cs="Times New Roman"/>
+          <w:color w:val="DCDCAA"/>
+          <w:sz w:val="21"/>
+          <w:szCs w:val="21"/>
+        </w:rPr>
+        <w:t>mobile</w:t>
+      </w:r>
+      <w:r>
+        <w:rPr>
+          <w:rFonts w:ascii="Consolas" w:eastAsia="Times New Roman" w:hAnsi="Consolas" w:cs="Times New Roman"/>
+          <w:color w:val="D4D4D4"/>
+          <w:sz w:val="21"/>
+          <w:szCs w:val="21"/>
+        </w:rPr>
+        <w:t>( {</w:t>
+      </w:r>
+      <w:r>
+        <w:rPr>
+          <w:rFonts w:ascii="Consolas" w:eastAsia="Times New Roman" w:hAnsi="Consolas" w:cs="Times New Roman"/>
+          <w:color w:val="9CDCFE"/>
+          <w:sz w:val="21"/>
+          <w:szCs w:val="21"/>
+        </w:rPr>
+        <w:t>backgroundColor:</w:t>
+      </w:r>
+      <w:r>
+        <w:rPr>
+          <w:rFonts w:ascii="Consolas" w:eastAsia="Times New Roman" w:hAnsi="Consolas" w:cs="Times New Roman"/>
+          <w:color w:val="D4D4D4"/>
+          <w:sz w:val="21"/>
+          <w:szCs w:val="21"/>
+        </w:rPr>
+        <w:t xml:space="preserve"> </w:t>
+      </w:r>
+      <w:r>
+        <w:rPr>
+          <w:rFonts w:ascii="Consolas" w:eastAsia="Times New Roman" w:hAnsi="Consolas" w:cs="Times New Roman"/>
+          <w:color w:val="CE9178"/>
+          <w:sz w:val="21"/>
+          <w:szCs w:val="21"/>
+        </w:rPr>
+        <w:t>"red"</w:t>
+      </w:r>
+      <w:r>
+        <w:rPr>
+          <w:rFonts w:ascii="Consolas" w:eastAsia="Times New Roman" w:hAnsi="Consolas" w:cs="Times New Roman"/>
+          <w:color w:val="D4D4D4"/>
+          <w:sz w:val="21"/>
+          <w:szCs w:val="21"/>
+        </w:rPr>
+        <w:t>})</w:t>
+      </w:r>
+      <w:r>
+        <w:rPr>
+          <w:rFonts w:ascii="Consolas" w:eastAsia="Times New Roman" w:hAnsi="Consolas" w:cs="Times New Roman"/>
+          <w:color w:val="569CD6"/>
+          <w:sz w:val="21"/>
+          <w:szCs w:val="21"/>
+        </w:rPr>
+        <w:t>}</w:t>
+      </w:r>
+    </w:p>
+    <w:p>
+      <w:pPr>
+        <w:shd w:val="clear" w:color="auto" w:fill="1E1E1E"/>
+        <w:spacing w:after="0" w:line="285" w:lineRule="atLeast"/>
+        <w:rPr>
+          <w:rFonts w:ascii="Consolas" w:eastAsia="Times New Roman" w:hAnsi="Consolas" w:cs="Times New Roman"/>
+          <w:color w:val="D4D4D4"/>
+          <w:sz w:val="21"/>
+          <w:szCs w:val="21"/>
+        </w:rPr>
+      </w:pPr>
+      <w:r>
+        <w:rPr>
+          <w:rFonts w:ascii="Consolas" w:eastAsia="Times New Roman" w:hAnsi="Consolas" w:cs="Times New Roman"/>
+          <w:color w:val="CE9178"/>
+          <w:sz w:val="21"/>
+          <w:szCs w:val="21"/>
+        </w:rPr>
+        <w:t>`</w:t>
+      </w:r>
+    </w:p>
+    <w:p>
+      <w:pPr>
+        <w:shd w:val="clear" w:color="auto" w:fill="1E1E1E"/>
+        <w:spacing w:after="0" w:line="285" w:lineRule="atLeast"/>
+        <w:rPr>
+          <w:rFonts w:ascii="Consolas" w:eastAsia="Times New Roman" w:hAnsi="Consolas" w:cs="Times New Roman"/>
+          <w:color w:val="D4D4D4"/>
+          <w:sz w:val="21"/>
+          <w:szCs w:val="21"/>
+        </w:rPr>
+      </w:pPr>
+    </w:p>
+    <w:p>
+      <w:pPr>
+        <w:shd w:val="clear" w:color="auto" w:fill="1E1E1E"/>
+        <w:spacing w:after="0" w:line="285" w:lineRule="atLeast"/>
+        <w:rPr>
+          <w:rFonts w:ascii="Consolas" w:eastAsia="Times New Roman" w:hAnsi="Consolas" w:cs="Times New Roman"/>
+          <w:color w:val="D4D4D4"/>
+          <w:sz w:val="21"/>
+          <w:szCs w:val="21"/>
+        </w:rPr>
+      </w:pPr>
+    </w:p>
+    <w:p>
+      <w:pPr>
+        <w:rPr>
+          <w:sz w:val="24"/>
+          <w:szCs w:val="24"/>
+        </w:rPr>
+      </w:pPr>
+    </w:p>
+    <w:p>
+      <w:pPr>
+        <w:rPr>
+          <w:sz w:val="36"/>
+          <w:szCs w:val="36"/>
+        </w:rPr>
+      </w:pPr>
+    </w:p>
+    <w:p>
+      <w:pPr>
+        <w:rPr>
+          <w:sz w:val="36"/>
+          <w:szCs w:val="36"/>
+        </w:rPr>
+      </w:pPr>
+    </w:p>
+    <w:p>
+      <w:pPr>
+        <w:rPr>
+          <w:sz w:val="36"/>
+          <w:szCs w:val="36"/>
+        </w:rPr>
+      </w:pPr>
+      <w:r>
+        <w:rPr>
+          <w:sz w:val="36"/>
+          <w:szCs w:val="36"/>
+        </w:rPr>
+        <w:t xml:space="preserve">Backend </w:t>
+      </w:r>
+    </w:p>
+    <w:p>
+      <w:pPr>
+        <w:rPr>
+          <w:sz w:val="36"/>
+          <w:szCs w:val="36"/>
+        </w:rPr>
+      </w:pPr>
+    </w:p>
+    <w:p>
+      <w:pPr>
+        <w:rPr>
+          <w:sz w:val="24"/>
+          <w:szCs w:val="24"/>
+        </w:rPr>
+      </w:pPr>
+      <w:r>
+        <w:rPr>
+          <w:sz w:val="24"/>
+          <w:szCs w:val="24"/>
+        </w:rPr>
+        <w:t>Yarn add mongoose nodemon dotenv express</w:t>
+      </w:r>
+    </w:p>
+    <w:p>
+      <w:pPr>
+        <w:rPr>
+          <w:sz w:val="24"/>
+          <w:szCs w:val="24"/>
+        </w:rPr>
+      </w:pPr>
+      <w:r>
+        <w:rPr>
+          <w:sz w:val="24"/>
+          <w:szCs w:val="24"/>
+        </w:rPr>
+        <w:t>Yarn add crypto-js (password hashing)</w:t>
+      </w:r>
       <w:bookmarkStart w:id="0" w:name="_GoBack"/>
       <w:bookmarkEnd w:id="0"/>
     </w:p>
@@ -10730,7 +12113,7 @@
           <w:sz w:val="24"/>
           <w:szCs w:val="24"/>
         </w:rPr>
-        <w:t>MOBILE RESPONSIVENESS IN STYLED COMPONENTS</w:t>
+        <w:t>Index.js</w:t>
       </w:r>
     </w:p>
     <w:p>
@@ -10740,276 +12123,28 @@
           <w:szCs w:val="24"/>
         </w:rPr>
       </w:pPr>
-    </w:p>
-    <w:p>
-      <w:pPr>
+      <w:r>
         <w:rPr>
           <w:sz w:val="24"/>
           <w:szCs w:val="24"/>
         </w:rPr>
-      </w:pPr>
-      <w:r>
+        <w:t>Npm init</w:t>
+      </w:r>
+    </w:p>
+    <w:p>
+      <w:pPr>
         <w:rPr>
           <w:sz w:val="24"/>
           <w:szCs w:val="24"/>
         </w:rPr>
-        <w:t>First Method:</w:t>
-      </w:r>
-    </w:p>
-    <w:p>
-      <w:pPr>
+      </w:pPr>
+      <w:r>
         <w:rPr>
           <w:sz w:val="24"/>
           <w:szCs w:val="24"/>
         </w:rPr>
-      </w:pPr>
-    </w:p>
-    <w:p>
-      <w:pPr>
-        <w:shd w:val="clear" w:color="auto" w:fill="1E1E1E"/>
-        <w:spacing w:after="0" w:line="285" w:lineRule="atLeast"/>
-        <w:rPr>
-          <w:rFonts w:ascii="Consolas" w:eastAsia="Times New Roman" w:hAnsi="Consolas" w:cs="Times New Roman"/>
-          <w:color w:val="D4D4D4"/>
-          <w:sz w:val="21"/>
-          <w:szCs w:val="21"/>
-        </w:rPr>
-      </w:pPr>
-      <w:r>
-        <w:rPr>
-          <w:rFonts w:ascii="Consolas" w:eastAsia="Times New Roman" w:hAnsi="Consolas" w:cs="Times New Roman"/>
-          <w:color w:val="569CD6"/>
-          <w:sz w:val="21"/>
-          <w:szCs w:val="21"/>
-        </w:rPr>
-        <w:t>const</w:t>
-      </w:r>
-      <w:r>
-        <w:rPr>
-          <w:rFonts w:ascii="Consolas" w:eastAsia="Times New Roman" w:hAnsi="Consolas" w:cs="Times New Roman"/>
-          <w:color w:val="D4D4D4"/>
-          <w:sz w:val="21"/>
-          <w:szCs w:val="21"/>
-        </w:rPr>
-        <w:t xml:space="preserve"> </w:t>
-      </w:r>
-      <w:r>
-        <w:rPr>
-          <w:rFonts w:ascii="Consolas" w:eastAsia="Times New Roman" w:hAnsi="Consolas" w:cs="Times New Roman"/>
-          <w:color w:val="4FC1FF"/>
-          <w:sz w:val="21"/>
-          <w:szCs w:val="21"/>
-        </w:rPr>
-        <w:t>Container</w:t>
-      </w:r>
-      <w:r>
-        <w:rPr>
-          <w:rFonts w:ascii="Consolas" w:eastAsia="Times New Roman" w:hAnsi="Consolas" w:cs="Times New Roman"/>
-          <w:color w:val="D4D4D4"/>
-          <w:sz w:val="21"/>
-          <w:szCs w:val="21"/>
-        </w:rPr>
-        <w:t xml:space="preserve"> = </w:t>
-      </w:r>
-      <w:r>
-        <w:rPr>
-          <w:rFonts w:ascii="Consolas" w:eastAsia="Times New Roman" w:hAnsi="Consolas" w:cs="Times New Roman"/>
-          <w:color w:val="4FC1FF"/>
-          <w:sz w:val="21"/>
-          <w:szCs w:val="21"/>
-        </w:rPr>
-        <w:t>styled</w:t>
-      </w:r>
-      <w:r>
-        <w:rPr>
-          <w:rFonts w:ascii="Consolas" w:eastAsia="Times New Roman" w:hAnsi="Consolas" w:cs="Times New Roman"/>
-          <w:color w:val="D4D4D4"/>
-          <w:sz w:val="21"/>
-          <w:szCs w:val="21"/>
-        </w:rPr>
-        <w:t>.</w:t>
-      </w:r>
-      <w:r>
-        <w:rPr>
-          <w:rFonts w:ascii="Consolas" w:eastAsia="Times New Roman" w:hAnsi="Consolas" w:cs="Times New Roman"/>
-          <w:color w:val="9CDCFE"/>
-          <w:sz w:val="21"/>
-          <w:szCs w:val="21"/>
-        </w:rPr>
-        <w:t>div</w:t>
-      </w:r>
-      <w:r>
-        <w:rPr>
-          <w:rFonts w:ascii="Consolas" w:eastAsia="Times New Roman" w:hAnsi="Consolas" w:cs="Times New Roman"/>
-          <w:color w:val="CE9178"/>
-          <w:sz w:val="21"/>
-          <w:szCs w:val="21"/>
-        </w:rPr>
-        <w:t>`</w:t>
-      </w:r>
-    </w:p>
-    <w:p>
-      <w:pPr>
-        <w:shd w:val="clear" w:color="auto" w:fill="1E1E1E"/>
-        <w:spacing w:after="0" w:line="285" w:lineRule="atLeast"/>
-        <w:rPr>
-          <w:rFonts w:ascii="Consolas" w:eastAsia="Times New Roman" w:hAnsi="Consolas" w:cs="Times New Roman"/>
-          <w:color w:val="D4D4D4"/>
-          <w:sz w:val="21"/>
-          <w:szCs w:val="21"/>
-        </w:rPr>
-      </w:pPr>
-      <w:r>
-        <w:rPr>
-          <w:rFonts w:ascii="Consolas" w:eastAsia="Times New Roman" w:hAnsi="Consolas" w:cs="Times New Roman"/>
-          <w:color w:val="D4D4D4"/>
-          <w:sz w:val="21"/>
-          <w:szCs w:val="21"/>
-        </w:rPr>
-        <w:t xml:space="preserve">    </w:t>
-      </w:r>
-      <w:r>
-        <w:rPr>
-          <w:rFonts w:ascii="Consolas" w:eastAsia="Times New Roman" w:hAnsi="Consolas" w:cs="Times New Roman"/>
-          <w:color w:val="9CDCFE"/>
-          <w:sz w:val="21"/>
-          <w:szCs w:val="21"/>
-        </w:rPr>
-        <w:t>height</w:t>
-      </w:r>
-      <w:r>
-        <w:rPr>
-          <w:rFonts w:ascii="Consolas" w:eastAsia="Times New Roman" w:hAnsi="Consolas" w:cs="Times New Roman"/>
-          <w:color w:val="D4D4D4"/>
-          <w:sz w:val="21"/>
-          <w:szCs w:val="21"/>
-        </w:rPr>
-        <w:t xml:space="preserve">: </w:t>
-      </w:r>
-      <w:r>
-        <w:rPr>
-          <w:rFonts w:ascii="Consolas" w:eastAsia="Times New Roman" w:hAnsi="Consolas" w:cs="Times New Roman"/>
-          <w:color w:val="B5CEA8"/>
-          <w:sz w:val="21"/>
-          <w:szCs w:val="21"/>
-        </w:rPr>
-        <w:t>60px</w:t>
-      </w:r>
-      <w:r>
-        <w:rPr>
-          <w:rFonts w:ascii="Consolas" w:eastAsia="Times New Roman" w:hAnsi="Consolas" w:cs="Times New Roman"/>
-          <w:color w:val="D4D4D4"/>
-          <w:sz w:val="21"/>
-          <w:szCs w:val="21"/>
-        </w:rPr>
-        <w:t>;</w:t>
-      </w:r>
-    </w:p>
-    <w:p>
-      <w:pPr>
-        <w:shd w:val="clear" w:color="auto" w:fill="1E1E1E"/>
-        <w:spacing w:after="0" w:line="285" w:lineRule="atLeast"/>
-        <w:rPr>
-          <w:rFonts w:ascii="Consolas" w:eastAsia="Times New Roman" w:hAnsi="Consolas" w:cs="Times New Roman"/>
-          <w:color w:val="D4D4D4"/>
-          <w:sz w:val="21"/>
-          <w:szCs w:val="21"/>
-        </w:rPr>
-      </w:pPr>
-      <w:r>
-        <w:rPr>
-          <w:rFonts w:ascii="Consolas" w:eastAsia="Times New Roman" w:hAnsi="Consolas" w:cs="Times New Roman"/>
-          <w:color w:val="D4D4D4"/>
-          <w:sz w:val="21"/>
-          <w:szCs w:val="21"/>
-        </w:rPr>
-        <w:t xml:space="preserve">    @media only screen and (max-width:480px){</w:t>
-      </w:r>
-    </w:p>
-    <w:p>
-      <w:pPr>
-        <w:shd w:val="clear" w:color="auto" w:fill="1E1E1E"/>
-        <w:spacing w:after="0" w:line="285" w:lineRule="atLeast"/>
-        <w:rPr>
-          <w:rFonts w:ascii="Consolas" w:eastAsia="Times New Roman" w:hAnsi="Consolas" w:cs="Times New Roman"/>
-          <w:color w:val="D4D4D4"/>
-          <w:sz w:val="21"/>
-          <w:szCs w:val="21"/>
-        </w:rPr>
-      </w:pPr>
-      <w:r>
-        <w:rPr>
-          <w:rFonts w:ascii="Consolas" w:eastAsia="Times New Roman" w:hAnsi="Consolas" w:cs="Times New Roman"/>
-          <w:color w:val="D4D4D4"/>
-          <w:sz w:val="21"/>
-          <w:szCs w:val="21"/>
-        </w:rPr>
-        <w:tab/>
-        <w:t>Height: 40px;</w:t>
-      </w:r>
-    </w:p>
-    <w:p>
-      <w:pPr>
-        <w:shd w:val="clear" w:color="auto" w:fill="1E1E1E"/>
-        <w:spacing w:after="0" w:line="285" w:lineRule="atLeast"/>
-        <w:rPr>
-          <w:rFonts w:ascii="Consolas" w:eastAsia="Times New Roman" w:hAnsi="Consolas" w:cs="Times New Roman"/>
-          <w:color w:val="D4D4D4"/>
-          <w:sz w:val="21"/>
-          <w:szCs w:val="21"/>
-        </w:rPr>
-      </w:pPr>
-      <w:r>
-        <w:rPr>
-          <w:rFonts w:ascii="Consolas" w:eastAsia="Times New Roman" w:hAnsi="Consolas" w:cs="Times New Roman"/>
-          <w:color w:val="D4D4D4"/>
-          <w:sz w:val="21"/>
-          <w:szCs w:val="21"/>
-        </w:rPr>
-        <w:t>}</w:t>
-      </w:r>
-    </w:p>
-    <w:p>
-      <w:pPr>
-        <w:shd w:val="clear" w:color="auto" w:fill="1E1E1E"/>
-        <w:spacing w:after="0" w:line="285" w:lineRule="atLeast"/>
-        <w:rPr>
-          <w:rFonts w:ascii="Consolas" w:eastAsia="Times New Roman" w:hAnsi="Consolas" w:cs="Times New Roman"/>
-          <w:color w:val="D4D4D4"/>
-          <w:sz w:val="21"/>
-          <w:szCs w:val="21"/>
-        </w:rPr>
-      </w:pPr>
-      <w:r>
-        <w:rPr>
-          <w:rFonts w:ascii="Consolas" w:eastAsia="Times New Roman" w:hAnsi="Consolas" w:cs="Times New Roman"/>
-          <w:color w:val="D4D4D4"/>
-          <w:sz w:val="21"/>
-          <w:szCs w:val="21"/>
-        </w:rPr>
-        <w:t>   </w:t>
-      </w:r>
-      <w:r>
-        <w:rPr>
-          <w:rFonts w:ascii="Consolas" w:eastAsia="Times New Roman" w:hAnsi="Consolas" w:cs="Times New Roman"/>
-          <w:color w:val="CE9178"/>
-          <w:sz w:val="21"/>
-          <w:szCs w:val="21"/>
-        </w:rPr>
-        <w:t>`</w:t>
-      </w:r>
-    </w:p>
-    <w:p>
-      <w:pPr>
-        <w:shd w:val="clear" w:color="auto" w:fill="1E1E1E"/>
-        <w:spacing w:after="0" w:line="285" w:lineRule="atLeast"/>
-        <w:rPr>
-          <w:rFonts w:ascii="Consolas" w:eastAsia="Times New Roman" w:hAnsi="Consolas" w:cs="Times New Roman"/>
-          <w:color w:val="D4D4D4"/>
-          <w:sz w:val="21"/>
-          <w:szCs w:val="21"/>
-        </w:rPr>
-      </w:pPr>
+        <w:t>Install libraries</w:t>
+      </w:r>
     </w:p>
     <w:p>
       <w:pPr>
@@ -11018,997 +12153,13 @@
           <w:szCs w:val="24"/>
         </w:rPr>
       </w:pPr>
-    </w:p>
-    <w:p>
-      <w:pPr>
+      <w:r>
         <w:rPr>
           <w:sz w:val="24"/>
           <w:szCs w:val="24"/>
         </w:rPr>
-      </w:pPr>
-      <w:r>
-        <w:rPr>
-          <w:sz w:val="24"/>
-          <w:szCs w:val="24"/>
-        </w:rPr>
-        <w:t>Second Method:</w:t>
-      </w:r>
-    </w:p>
-    <w:p>
-      <w:pPr>
-        <w:rPr>
-          <w:sz w:val="24"/>
-          <w:szCs w:val="24"/>
-        </w:rPr>
-      </w:pPr>
-    </w:p>
-    <w:p>
-      <w:pPr>
-        <w:rPr>
-          <w:sz w:val="24"/>
-          <w:szCs w:val="24"/>
-        </w:rPr>
-      </w:pPr>
-    </w:p>
-    <w:p>
-      <w:pPr>
-        <w:rPr>
-          <w:sz w:val="24"/>
-          <w:szCs w:val="24"/>
-        </w:rPr>
-      </w:pPr>
-    </w:p>
-    <w:p>
-      <w:pPr>
-        <w:rPr>
-          <w:sz w:val="24"/>
-          <w:szCs w:val="24"/>
-        </w:rPr>
-      </w:pPr>
-      <w:r>
-        <w:rPr>
-          <w:sz w:val="24"/>
-          <w:szCs w:val="24"/>
-        </w:rPr>
-        <w:t>Create JS function in responsive.js file at src destination:</w:t>
-      </w:r>
-    </w:p>
-    <w:p>
-      <w:pPr>
-        <w:shd w:val="clear" w:color="auto" w:fill="1E1E1E"/>
-        <w:spacing w:after="0" w:line="285" w:lineRule="atLeast"/>
-        <w:rPr>
-          <w:rFonts w:ascii="Consolas" w:eastAsia="Times New Roman" w:hAnsi="Consolas" w:cs="Times New Roman"/>
-          <w:color w:val="D4D4D4"/>
-          <w:sz w:val="21"/>
-          <w:szCs w:val="21"/>
-        </w:rPr>
-      </w:pPr>
-      <w:r>
-        <w:rPr>
-          <w:rFonts w:ascii="Consolas" w:eastAsia="Times New Roman" w:hAnsi="Consolas" w:cs="Times New Roman"/>
-          <w:color w:val="C586C0"/>
-          <w:sz w:val="21"/>
-          <w:szCs w:val="21"/>
-        </w:rPr>
-        <w:t>import</w:t>
-      </w:r>
-      <w:r>
-        <w:rPr>
-          <w:rFonts w:ascii="Consolas" w:eastAsia="Times New Roman" w:hAnsi="Consolas" w:cs="Times New Roman"/>
-          <w:color w:val="D4D4D4"/>
-          <w:sz w:val="21"/>
-          <w:szCs w:val="21"/>
-        </w:rPr>
-        <w:t xml:space="preserve"> {</w:t>
-      </w:r>
-      <w:r>
-        <w:rPr>
-          <w:rFonts w:ascii="Consolas" w:eastAsia="Times New Roman" w:hAnsi="Consolas" w:cs="Times New Roman"/>
-          <w:color w:val="9CDCFE"/>
-          <w:sz w:val="21"/>
-          <w:szCs w:val="21"/>
-        </w:rPr>
-        <w:t>css</w:t>
-      </w:r>
-      <w:r>
-        <w:rPr>
-          <w:rFonts w:ascii="Consolas" w:eastAsia="Times New Roman" w:hAnsi="Consolas" w:cs="Times New Roman"/>
-          <w:color w:val="D4D4D4"/>
-          <w:sz w:val="21"/>
-          <w:szCs w:val="21"/>
-        </w:rPr>
-        <w:t xml:space="preserve">} </w:t>
-      </w:r>
-      <w:r>
-        <w:rPr>
-          <w:rFonts w:ascii="Consolas" w:eastAsia="Times New Roman" w:hAnsi="Consolas" w:cs="Times New Roman"/>
-          <w:color w:val="C586C0"/>
-          <w:sz w:val="21"/>
-          <w:szCs w:val="21"/>
-        </w:rPr>
-        <w:t>from</w:t>
-      </w:r>
-      <w:r>
-        <w:rPr>
-          <w:rFonts w:ascii="Consolas" w:eastAsia="Times New Roman" w:hAnsi="Consolas" w:cs="Times New Roman"/>
-          <w:color w:val="D4D4D4"/>
-          <w:sz w:val="21"/>
-          <w:szCs w:val="21"/>
-        </w:rPr>
-        <w:t xml:space="preserve"> </w:t>
-      </w:r>
-      <w:r>
-        <w:rPr>
-          <w:rFonts w:ascii="Consolas" w:eastAsia="Times New Roman" w:hAnsi="Consolas" w:cs="Times New Roman"/>
-          <w:color w:val="CE9178"/>
-          <w:sz w:val="21"/>
-          <w:szCs w:val="21"/>
-        </w:rPr>
-        <w:t>'styled-components'</w:t>
-      </w:r>
-    </w:p>
-    <w:p>
-      <w:pPr>
-        <w:shd w:val="clear" w:color="auto" w:fill="1E1E1E"/>
-        <w:spacing w:after="0" w:line="285" w:lineRule="atLeast"/>
-        <w:rPr>
-          <w:rFonts w:ascii="Consolas" w:eastAsia="Times New Roman" w:hAnsi="Consolas" w:cs="Times New Roman"/>
-          <w:color w:val="D4D4D4"/>
-          <w:sz w:val="21"/>
-          <w:szCs w:val="21"/>
-        </w:rPr>
-      </w:pPr>
-    </w:p>
-    <w:p>
-      <w:pPr>
-        <w:shd w:val="clear" w:color="auto" w:fill="1E1E1E"/>
-        <w:spacing w:after="0" w:line="285" w:lineRule="atLeast"/>
-        <w:rPr>
-          <w:rFonts w:ascii="Consolas" w:eastAsia="Times New Roman" w:hAnsi="Consolas" w:cs="Times New Roman"/>
-          <w:color w:val="D4D4D4"/>
-          <w:sz w:val="21"/>
-          <w:szCs w:val="21"/>
-        </w:rPr>
-      </w:pPr>
-      <w:r>
-        <w:rPr>
-          <w:rFonts w:ascii="Consolas" w:eastAsia="Times New Roman" w:hAnsi="Consolas" w:cs="Times New Roman"/>
-          <w:color w:val="C586C0"/>
-          <w:sz w:val="21"/>
-          <w:szCs w:val="21"/>
-        </w:rPr>
-        <w:t>export</w:t>
-      </w:r>
-      <w:r>
-        <w:rPr>
-          <w:rFonts w:ascii="Consolas" w:eastAsia="Times New Roman" w:hAnsi="Consolas" w:cs="Times New Roman"/>
-          <w:color w:val="D4D4D4"/>
-          <w:sz w:val="21"/>
-          <w:szCs w:val="21"/>
-        </w:rPr>
-        <w:t xml:space="preserve"> </w:t>
-      </w:r>
-      <w:r>
-        <w:rPr>
-          <w:rFonts w:ascii="Consolas" w:eastAsia="Times New Roman" w:hAnsi="Consolas" w:cs="Times New Roman"/>
-          <w:color w:val="569CD6"/>
-          <w:sz w:val="21"/>
-          <w:szCs w:val="21"/>
-        </w:rPr>
-        <w:t>const</w:t>
-      </w:r>
-      <w:r>
-        <w:rPr>
-          <w:rFonts w:ascii="Consolas" w:eastAsia="Times New Roman" w:hAnsi="Consolas" w:cs="Times New Roman"/>
-          <w:color w:val="D4D4D4"/>
-          <w:sz w:val="21"/>
-          <w:szCs w:val="21"/>
-        </w:rPr>
-        <w:t xml:space="preserve"> </w:t>
-      </w:r>
-      <w:r>
-        <w:rPr>
-          <w:rFonts w:ascii="Consolas" w:eastAsia="Times New Roman" w:hAnsi="Consolas" w:cs="Times New Roman"/>
-          <w:color w:val="DCDCAA"/>
-          <w:sz w:val="21"/>
-          <w:szCs w:val="21"/>
-        </w:rPr>
-        <w:t>mobile</w:t>
-      </w:r>
-      <w:r>
-        <w:rPr>
-          <w:rFonts w:ascii="Consolas" w:eastAsia="Times New Roman" w:hAnsi="Consolas" w:cs="Times New Roman"/>
-          <w:color w:val="D4D4D4"/>
-          <w:sz w:val="21"/>
-          <w:szCs w:val="21"/>
-        </w:rPr>
-        <w:t xml:space="preserve">  = (</w:t>
-      </w:r>
-      <w:r>
-        <w:rPr>
-          <w:rFonts w:ascii="Consolas" w:eastAsia="Times New Roman" w:hAnsi="Consolas" w:cs="Times New Roman"/>
-          <w:color w:val="9CDCFE"/>
-          <w:sz w:val="21"/>
-          <w:szCs w:val="21"/>
-        </w:rPr>
-        <w:t>props</w:t>
-      </w:r>
-      <w:r>
-        <w:rPr>
-          <w:rFonts w:ascii="Consolas" w:eastAsia="Times New Roman" w:hAnsi="Consolas" w:cs="Times New Roman"/>
-          <w:color w:val="D4D4D4"/>
-          <w:sz w:val="21"/>
-          <w:szCs w:val="21"/>
-        </w:rPr>
-        <w:t xml:space="preserve">) </w:t>
-      </w:r>
-      <w:r>
-        <w:rPr>
-          <w:rFonts w:ascii="Consolas" w:eastAsia="Times New Roman" w:hAnsi="Consolas" w:cs="Times New Roman"/>
-          <w:color w:val="569CD6"/>
-          <w:sz w:val="21"/>
-          <w:szCs w:val="21"/>
-        </w:rPr>
-        <w:t>=&gt;</w:t>
-      </w:r>
-      <w:r>
-        <w:rPr>
-          <w:rFonts w:ascii="Consolas" w:eastAsia="Times New Roman" w:hAnsi="Consolas" w:cs="Times New Roman"/>
-          <w:color w:val="D4D4D4"/>
-          <w:sz w:val="21"/>
-          <w:szCs w:val="21"/>
-        </w:rPr>
-        <w:t xml:space="preserve"> {</w:t>
-      </w:r>
-    </w:p>
-    <w:p>
-      <w:pPr>
-        <w:shd w:val="clear" w:color="auto" w:fill="1E1E1E"/>
-        <w:spacing w:after="0" w:line="285" w:lineRule="atLeast"/>
-        <w:rPr>
-          <w:rFonts w:ascii="Consolas" w:eastAsia="Times New Roman" w:hAnsi="Consolas" w:cs="Times New Roman"/>
-          <w:color w:val="D4D4D4"/>
-          <w:sz w:val="21"/>
-          <w:szCs w:val="21"/>
-        </w:rPr>
-      </w:pPr>
-      <w:r>
-        <w:rPr>
-          <w:rFonts w:ascii="Consolas" w:eastAsia="Times New Roman" w:hAnsi="Consolas" w:cs="Times New Roman"/>
-          <w:color w:val="D4D4D4"/>
-          <w:sz w:val="21"/>
-          <w:szCs w:val="21"/>
-        </w:rPr>
-        <w:t xml:space="preserve">    </w:t>
-      </w:r>
-      <w:r>
-        <w:rPr>
-          <w:rFonts w:ascii="Consolas" w:eastAsia="Times New Roman" w:hAnsi="Consolas" w:cs="Times New Roman"/>
-          <w:color w:val="C586C0"/>
-          <w:sz w:val="21"/>
-          <w:szCs w:val="21"/>
-        </w:rPr>
-        <w:t>return</w:t>
-      </w:r>
-      <w:r>
-        <w:rPr>
-          <w:rFonts w:ascii="Consolas" w:eastAsia="Times New Roman" w:hAnsi="Consolas" w:cs="Times New Roman"/>
-          <w:color w:val="D4D4D4"/>
-          <w:sz w:val="21"/>
-          <w:szCs w:val="21"/>
-        </w:rPr>
-        <w:t xml:space="preserve"> </w:t>
-      </w:r>
-      <w:r>
-        <w:rPr>
-          <w:rFonts w:ascii="Consolas" w:eastAsia="Times New Roman" w:hAnsi="Consolas" w:cs="Times New Roman"/>
-          <w:color w:val="DCDCAA"/>
-          <w:sz w:val="21"/>
-          <w:szCs w:val="21"/>
-        </w:rPr>
-        <w:t>css</w:t>
-      </w:r>
-      <w:r>
-        <w:rPr>
-          <w:rFonts w:ascii="Consolas" w:eastAsia="Times New Roman" w:hAnsi="Consolas" w:cs="Times New Roman"/>
-          <w:color w:val="CE9178"/>
-          <w:sz w:val="21"/>
-          <w:szCs w:val="21"/>
-        </w:rPr>
-        <w:t>`</w:t>
-      </w:r>
-    </w:p>
-    <w:p>
-      <w:pPr>
-        <w:shd w:val="clear" w:color="auto" w:fill="1E1E1E"/>
-        <w:spacing w:after="0" w:line="285" w:lineRule="atLeast"/>
-        <w:rPr>
-          <w:rFonts w:ascii="Consolas" w:eastAsia="Times New Roman" w:hAnsi="Consolas" w:cs="Times New Roman"/>
-          <w:color w:val="D4D4D4"/>
-          <w:sz w:val="21"/>
-          <w:szCs w:val="21"/>
-        </w:rPr>
-      </w:pPr>
-      <w:r>
-        <w:rPr>
-          <w:rFonts w:ascii="Consolas" w:eastAsia="Times New Roman" w:hAnsi="Consolas" w:cs="Times New Roman"/>
-          <w:color w:val="D4D4D4"/>
-          <w:sz w:val="21"/>
-          <w:szCs w:val="21"/>
-        </w:rPr>
-        <w:t xml:space="preserve">    </w:t>
-      </w:r>
-    </w:p>
-    <w:p>
-      <w:pPr>
-        <w:shd w:val="clear" w:color="auto" w:fill="1E1E1E"/>
-        <w:spacing w:after="0" w:line="285" w:lineRule="atLeast"/>
-        <w:rPr>
-          <w:rFonts w:ascii="Consolas" w:eastAsia="Times New Roman" w:hAnsi="Consolas" w:cs="Times New Roman"/>
-          <w:color w:val="D4D4D4"/>
-          <w:sz w:val="21"/>
-          <w:szCs w:val="21"/>
-        </w:rPr>
-      </w:pPr>
-      <w:r>
-        <w:rPr>
-          <w:rFonts w:ascii="Consolas" w:eastAsia="Times New Roman" w:hAnsi="Consolas" w:cs="Times New Roman"/>
-          <w:color w:val="D4D4D4"/>
-          <w:sz w:val="21"/>
-          <w:szCs w:val="21"/>
-        </w:rPr>
-        <w:lastRenderedPageBreak/>
-        <w:t xml:space="preserve">        </w:t>
-      </w:r>
-      <w:r>
-        <w:rPr>
-          <w:rFonts w:ascii="Consolas" w:eastAsia="Times New Roman" w:hAnsi="Consolas" w:cs="Times New Roman"/>
-          <w:color w:val="C586C0"/>
-          <w:sz w:val="21"/>
-          <w:szCs w:val="21"/>
-        </w:rPr>
-        <w:t>@media</w:t>
-      </w:r>
-      <w:r>
-        <w:rPr>
-          <w:rFonts w:ascii="Consolas" w:eastAsia="Times New Roman" w:hAnsi="Consolas" w:cs="Times New Roman"/>
-          <w:color w:val="D4D4D4"/>
-          <w:sz w:val="21"/>
-          <w:szCs w:val="21"/>
-        </w:rPr>
-        <w:t xml:space="preserve"> </w:t>
-      </w:r>
-      <w:r>
-        <w:rPr>
-          <w:rFonts w:ascii="Consolas" w:eastAsia="Times New Roman" w:hAnsi="Consolas" w:cs="Times New Roman"/>
-          <w:color w:val="C586C0"/>
-          <w:sz w:val="21"/>
-          <w:szCs w:val="21"/>
-        </w:rPr>
-        <w:t>only</w:t>
-      </w:r>
-      <w:r>
-        <w:rPr>
-          <w:rFonts w:ascii="Consolas" w:eastAsia="Times New Roman" w:hAnsi="Consolas" w:cs="Times New Roman"/>
-          <w:color w:val="D4D4D4"/>
-          <w:sz w:val="21"/>
-          <w:szCs w:val="21"/>
-        </w:rPr>
-        <w:t xml:space="preserve"> </w:t>
-      </w:r>
-      <w:r>
-        <w:rPr>
-          <w:rFonts w:ascii="Consolas" w:eastAsia="Times New Roman" w:hAnsi="Consolas" w:cs="Times New Roman"/>
-          <w:color w:val="CE9178"/>
-          <w:sz w:val="21"/>
-          <w:szCs w:val="21"/>
-        </w:rPr>
-        <w:t>screen</w:t>
-      </w:r>
-      <w:r>
-        <w:rPr>
-          <w:rFonts w:ascii="Consolas" w:eastAsia="Times New Roman" w:hAnsi="Consolas" w:cs="Times New Roman"/>
-          <w:color w:val="D4D4D4"/>
-          <w:sz w:val="21"/>
-          <w:szCs w:val="21"/>
-        </w:rPr>
-        <w:t xml:space="preserve"> and (</w:t>
-      </w:r>
-      <w:r>
-        <w:rPr>
-          <w:rFonts w:ascii="Consolas" w:eastAsia="Times New Roman" w:hAnsi="Consolas" w:cs="Times New Roman"/>
-          <w:color w:val="9CDCFE"/>
-          <w:sz w:val="21"/>
-          <w:szCs w:val="21"/>
-        </w:rPr>
-        <w:t>max-width</w:t>
-      </w:r>
-      <w:r>
-        <w:rPr>
-          <w:rFonts w:ascii="Consolas" w:eastAsia="Times New Roman" w:hAnsi="Consolas" w:cs="Times New Roman"/>
-          <w:color w:val="D4D4D4"/>
-          <w:sz w:val="21"/>
-          <w:szCs w:val="21"/>
-        </w:rPr>
-        <w:t xml:space="preserve">: </w:t>
-      </w:r>
-      <w:r>
-        <w:rPr>
-          <w:rFonts w:ascii="Consolas" w:eastAsia="Times New Roman" w:hAnsi="Consolas" w:cs="Times New Roman"/>
-          <w:color w:val="B5CEA8"/>
-          <w:sz w:val="21"/>
-          <w:szCs w:val="21"/>
-        </w:rPr>
-        <w:t>480px</w:t>
-      </w:r>
-      <w:r>
-        <w:rPr>
-          <w:rFonts w:ascii="Consolas" w:eastAsia="Times New Roman" w:hAnsi="Consolas" w:cs="Times New Roman"/>
-          <w:color w:val="D4D4D4"/>
-          <w:sz w:val="21"/>
-          <w:szCs w:val="21"/>
-        </w:rPr>
-        <w:t>) {</w:t>
-      </w:r>
-    </w:p>
-    <w:p>
-      <w:pPr>
-        <w:shd w:val="clear" w:color="auto" w:fill="1E1E1E"/>
-        <w:spacing w:after="0" w:line="285" w:lineRule="atLeast"/>
-        <w:rPr>
-          <w:rFonts w:ascii="Consolas" w:eastAsia="Times New Roman" w:hAnsi="Consolas" w:cs="Times New Roman"/>
-          <w:color w:val="D4D4D4"/>
-          <w:sz w:val="21"/>
-          <w:szCs w:val="21"/>
-        </w:rPr>
-      </w:pPr>
-      <w:r>
-        <w:rPr>
-          <w:rFonts w:ascii="Consolas" w:eastAsia="Times New Roman" w:hAnsi="Consolas" w:cs="Times New Roman"/>
-          <w:color w:val="D4D4D4"/>
-          <w:sz w:val="21"/>
-          <w:szCs w:val="21"/>
-        </w:rPr>
-        <w:t xml:space="preserve">            </w:t>
-      </w:r>
-      <w:r>
-        <w:rPr>
-          <w:rFonts w:ascii="Consolas" w:eastAsia="Times New Roman" w:hAnsi="Consolas" w:cs="Times New Roman"/>
-          <w:color w:val="569CD6"/>
-          <w:sz w:val="21"/>
-          <w:szCs w:val="21"/>
-        </w:rPr>
-        <w:t>${</w:t>
-      </w:r>
-      <w:r>
-        <w:rPr>
-          <w:rFonts w:ascii="Consolas" w:eastAsia="Times New Roman" w:hAnsi="Consolas" w:cs="Times New Roman"/>
-          <w:color w:val="9CDCFE"/>
-          <w:sz w:val="21"/>
-          <w:szCs w:val="21"/>
-        </w:rPr>
-        <w:t>props</w:t>
-      </w:r>
-      <w:r>
-        <w:rPr>
-          <w:rFonts w:ascii="Consolas" w:eastAsia="Times New Roman" w:hAnsi="Consolas" w:cs="Times New Roman"/>
-          <w:color w:val="569CD6"/>
-          <w:sz w:val="21"/>
-          <w:szCs w:val="21"/>
-        </w:rPr>
-        <w:t>}</w:t>
-      </w:r>
-    </w:p>
-    <w:p>
-      <w:pPr>
-        <w:shd w:val="clear" w:color="auto" w:fill="1E1E1E"/>
-        <w:spacing w:after="0" w:line="285" w:lineRule="atLeast"/>
-        <w:rPr>
-          <w:rFonts w:ascii="Consolas" w:eastAsia="Times New Roman" w:hAnsi="Consolas" w:cs="Times New Roman"/>
-          <w:color w:val="D4D4D4"/>
-          <w:sz w:val="21"/>
-          <w:szCs w:val="21"/>
-        </w:rPr>
-      </w:pPr>
-      <w:r>
-        <w:rPr>
-          <w:rFonts w:ascii="Consolas" w:eastAsia="Times New Roman" w:hAnsi="Consolas" w:cs="Times New Roman"/>
-          <w:color w:val="D4D4D4"/>
-          <w:sz w:val="21"/>
-          <w:szCs w:val="21"/>
-        </w:rPr>
-        <w:t>        }</w:t>
-      </w:r>
-    </w:p>
-    <w:p>
-      <w:pPr>
-        <w:shd w:val="clear" w:color="auto" w:fill="1E1E1E"/>
-        <w:spacing w:after="0" w:line="285" w:lineRule="atLeast"/>
-        <w:rPr>
-          <w:rFonts w:ascii="Consolas" w:eastAsia="Times New Roman" w:hAnsi="Consolas" w:cs="Times New Roman"/>
-          <w:color w:val="D4D4D4"/>
-          <w:sz w:val="21"/>
-          <w:szCs w:val="21"/>
-        </w:rPr>
-      </w:pPr>
-      <w:r>
-        <w:rPr>
-          <w:rFonts w:ascii="Consolas" w:eastAsia="Times New Roman" w:hAnsi="Consolas" w:cs="Times New Roman"/>
-          <w:color w:val="D4D4D4"/>
-          <w:sz w:val="21"/>
-          <w:szCs w:val="21"/>
-        </w:rPr>
-        <w:t xml:space="preserve">    </w:t>
-      </w:r>
-    </w:p>
-    <w:p>
-      <w:pPr>
-        <w:shd w:val="clear" w:color="auto" w:fill="1E1E1E"/>
-        <w:spacing w:after="0" w:line="285" w:lineRule="atLeast"/>
-        <w:rPr>
-          <w:rFonts w:ascii="Consolas" w:eastAsia="Times New Roman" w:hAnsi="Consolas" w:cs="Times New Roman"/>
-          <w:color w:val="D4D4D4"/>
-          <w:sz w:val="21"/>
-          <w:szCs w:val="21"/>
-        </w:rPr>
-      </w:pPr>
-      <w:r>
-        <w:rPr>
-          <w:rFonts w:ascii="Consolas" w:eastAsia="Times New Roman" w:hAnsi="Consolas" w:cs="Times New Roman"/>
-          <w:color w:val="D4D4D4"/>
-          <w:sz w:val="21"/>
-          <w:szCs w:val="21"/>
-        </w:rPr>
-        <w:t xml:space="preserve">    </w:t>
-      </w:r>
-      <w:r>
-        <w:rPr>
-          <w:rFonts w:ascii="Consolas" w:eastAsia="Times New Roman" w:hAnsi="Consolas" w:cs="Times New Roman"/>
-          <w:color w:val="CE9178"/>
-          <w:sz w:val="21"/>
-          <w:szCs w:val="21"/>
-        </w:rPr>
-        <w:t>`</w:t>
-      </w:r>
-    </w:p>
-    <w:p>
-      <w:pPr>
-        <w:shd w:val="clear" w:color="auto" w:fill="1E1E1E"/>
-        <w:spacing w:after="0" w:line="285" w:lineRule="atLeast"/>
-        <w:rPr>
-          <w:rFonts w:ascii="Consolas" w:eastAsia="Times New Roman" w:hAnsi="Consolas" w:cs="Times New Roman"/>
-          <w:color w:val="D4D4D4"/>
-          <w:sz w:val="21"/>
-          <w:szCs w:val="21"/>
-        </w:rPr>
-      </w:pPr>
-      <w:r>
-        <w:rPr>
-          <w:rFonts w:ascii="Consolas" w:eastAsia="Times New Roman" w:hAnsi="Consolas" w:cs="Times New Roman"/>
-          <w:color w:val="D4D4D4"/>
-          <w:sz w:val="21"/>
-          <w:szCs w:val="21"/>
-        </w:rPr>
-        <w:t>};</w:t>
-      </w:r>
-    </w:p>
-    <w:p>
-      <w:pPr>
-        <w:rPr>
-          <w:sz w:val="24"/>
-          <w:szCs w:val="24"/>
-        </w:rPr>
-      </w:pPr>
-    </w:p>
-    <w:p>
-      <w:pPr>
-        <w:rPr>
-          <w:sz w:val="24"/>
-          <w:szCs w:val="24"/>
-        </w:rPr>
-      </w:pPr>
-      <w:r>
-        <w:rPr>
-          <w:sz w:val="24"/>
-          <w:szCs w:val="24"/>
-        </w:rPr>
-        <w:t>Import where media query required</w:t>
-      </w:r>
-    </w:p>
-    <w:p>
-      <w:pPr>
-        <w:rPr>
-          <w:sz w:val="24"/>
-          <w:szCs w:val="24"/>
-        </w:rPr>
-      </w:pPr>
-    </w:p>
-    <w:p>
-      <w:pPr>
-        <w:shd w:val="clear" w:color="auto" w:fill="1E1E1E"/>
-        <w:spacing w:after="0" w:line="285" w:lineRule="atLeast"/>
-        <w:rPr>
-          <w:rFonts w:ascii="Consolas" w:eastAsia="Times New Roman" w:hAnsi="Consolas" w:cs="Times New Roman"/>
-          <w:color w:val="D4D4D4"/>
-          <w:sz w:val="21"/>
-          <w:szCs w:val="21"/>
-        </w:rPr>
-      </w:pPr>
-      <w:r>
-        <w:rPr>
-          <w:rFonts w:ascii="Consolas" w:eastAsia="Times New Roman" w:hAnsi="Consolas" w:cs="Times New Roman"/>
-          <w:color w:val="C586C0"/>
-          <w:sz w:val="21"/>
-          <w:szCs w:val="21"/>
-        </w:rPr>
-        <w:t>import</w:t>
-      </w:r>
-      <w:r>
-        <w:rPr>
-          <w:rFonts w:ascii="Consolas" w:eastAsia="Times New Roman" w:hAnsi="Consolas" w:cs="Times New Roman"/>
-          <w:color w:val="D4D4D4"/>
-          <w:sz w:val="21"/>
-          <w:szCs w:val="21"/>
-        </w:rPr>
-        <w:t xml:space="preserve"> {</w:t>
-      </w:r>
-      <w:r>
-        <w:rPr>
-          <w:rFonts w:ascii="Consolas" w:eastAsia="Times New Roman" w:hAnsi="Consolas" w:cs="Times New Roman"/>
-          <w:color w:val="9CDCFE"/>
-          <w:sz w:val="21"/>
-          <w:szCs w:val="21"/>
-        </w:rPr>
-        <w:t>mobile</w:t>
-      </w:r>
-      <w:r>
-        <w:rPr>
-          <w:rFonts w:ascii="Consolas" w:eastAsia="Times New Roman" w:hAnsi="Consolas" w:cs="Times New Roman"/>
-          <w:color w:val="D4D4D4"/>
-          <w:sz w:val="21"/>
-          <w:szCs w:val="21"/>
-        </w:rPr>
-        <w:t xml:space="preserve">} </w:t>
-      </w:r>
-      <w:r>
-        <w:rPr>
-          <w:rFonts w:ascii="Consolas" w:eastAsia="Times New Roman" w:hAnsi="Consolas" w:cs="Times New Roman"/>
-          <w:color w:val="C586C0"/>
-          <w:sz w:val="21"/>
-          <w:szCs w:val="21"/>
-        </w:rPr>
-        <w:t>from</w:t>
-      </w:r>
-      <w:r>
-        <w:rPr>
-          <w:rFonts w:ascii="Consolas" w:eastAsia="Times New Roman" w:hAnsi="Consolas" w:cs="Times New Roman"/>
-          <w:color w:val="D4D4D4"/>
-          <w:sz w:val="21"/>
-          <w:szCs w:val="21"/>
-        </w:rPr>
-        <w:t xml:space="preserve"> </w:t>
-      </w:r>
-      <w:r>
-        <w:rPr>
-          <w:rFonts w:ascii="Consolas" w:eastAsia="Times New Roman" w:hAnsi="Consolas" w:cs="Times New Roman"/>
-          <w:color w:val="CE9178"/>
-          <w:sz w:val="21"/>
-          <w:szCs w:val="21"/>
-        </w:rPr>
-        <w:t>'../responsive'</w:t>
-      </w:r>
-    </w:p>
-    <w:p>
-      <w:pPr>
-        <w:shd w:val="clear" w:color="auto" w:fill="1E1E1E"/>
-        <w:spacing w:after="240" w:line="285" w:lineRule="atLeast"/>
-        <w:rPr>
-          <w:rFonts w:ascii="Consolas" w:eastAsia="Times New Roman" w:hAnsi="Consolas" w:cs="Times New Roman"/>
-          <w:color w:val="D4D4D4"/>
-          <w:sz w:val="21"/>
-          <w:szCs w:val="21"/>
-        </w:rPr>
-      </w:pPr>
-    </w:p>
-    <w:p>
-      <w:pPr>
-        <w:shd w:val="clear" w:color="auto" w:fill="1E1E1E"/>
-        <w:spacing w:after="0" w:line="285" w:lineRule="atLeast"/>
-        <w:rPr>
-          <w:rFonts w:ascii="Consolas" w:eastAsia="Times New Roman" w:hAnsi="Consolas" w:cs="Times New Roman"/>
-          <w:color w:val="D4D4D4"/>
-          <w:sz w:val="21"/>
-          <w:szCs w:val="21"/>
-        </w:rPr>
-      </w:pPr>
-      <w:r>
-        <w:rPr>
-          <w:rFonts w:ascii="Consolas" w:eastAsia="Times New Roman" w:hAnsi="Consolas" w:cs="Times New Roman"/>
-          <w:color w:val="569CD6"/>
-          <w:sz w:val="21"/>
-          <w:szCs w:val="21"/>
-        </w:rPr>
-        <w:t>const</w:t>
-      </w:r>
-      <w:r>
-        <w:rPr>
-          <w:rFonts w:ascii="Consolas" w:eastAsia="Times New Roman" w:hAnsi="Consolas" w:cs="Times New Roman"/>
-          <w:color w:val="D4D4D4"/>
-          <w:sz w:val="21"/>
-          <w:szCs w:val="21"/>
-        </w:rPr>
-        <w:t xml:space="preserve"> </w:t>
-      </w:r>
-      <w:r>
-        <w:rPr>
-          <w:rFonts w:ascii="Consolas" w:eastAsia="Times New Roman" w:hAnsi="Consolas" w:cs="Times New Roman"/>
-          <w:color w:val="4FC1FF"/>
-          <w:sz w:val="21"/>
-          <w:szCs w:val="21"/>
-        </w:rPr>
-        <w:t>Container</w:t>
-      </w:r>
-      <w:r>
-        <w:rPr>
-          <w:rFonts w:ascii="Consolas" w:eastAsia="Times New Roman" w:hAnsi="Consolas" w:cs="Times New Roman"/>
-          <w:color w:val="D4D4D4"/>
-          <w:sz w:val="21"/>
-          <w:szCs w:val="21"/>
-        </w:rPr>
-        <w:t xml:space="preserve"> = </w:t>
-      </w:r>
-      <w:r>
-        <w:rPr>
-          <w:rFonts w:ascii="Consolas" w:eastAsia="Times New Roman" w:hAnsi="Consolas" w:cs="Times New Roman"/>
-          <w:color w:val="4FC1FF"/>
-          <w:sz w:val="21"/>
-          <w:szCs w:val="21"/>
-        </w:rPr>
-        <w:t>styled</w:t>
-      </w:r>
-      <w:r>
-        <w:rPr>
-          <w:rFonts w:ascii="Consolas" w:eastAsia="Times New Roman" w:hAnsi="Consolas" w:cs="Times New Roman"/>
-          <w:color w:val="D4D4D4"/>
-          <w:sz w:val="21"/>
-          <w:szCs w:val="21"/>
-        </w:rPr>
-        <w:t>.</w:t>
-      </w:r>
-      <w:r>
-        <w:rPr>
-          <w:rFonts w:ascii="Consolas" w:eastAsia="Times New Roman" w:hAnsi="Consolas" w:cs="Times New Roman"/>
-          <w:color w:val="9CDCFE"/>
-          <w:sz w:val="21"/>
-          <w:szCs w:val="21"/>
-        </w:rPr>
-        <w:t>div</w:t>
-      </w:r>
-      <w:r>
-        <w:rPr>
-          <w:rFonts w:ascii="Consolas" w:eastAsia="Times New Roman" w:hAnsi="Consolas" w:cs="Times New Roman"/>
-          <w:color w:val="CE9178"/>
-          <w:sz w:val="21"/>
-          <w:szCs w:val="21"/>
-        </w:rPr>
-        <w:t>`</w:t>
-      </w:r>
-    </w:p>
-    <w:p>
-      <w:pPr>
-        <w:shd w:val="clear" w:color="auto" w:fill="1E1E1E"/>
-        <w:spacing w:after="0" w:line="285" w:lineRule="atLeast"/>
-        <w:rPr>
-          <w:rFonts w:ascii="Consolas" w:eastAsia="Times New Roman" w:hAnsi="Consolas" w:cs="Times New Roman"/>
-          <w:color w:val="D4D4D4"/>
-          <w:sz w:val="21"/>
-          <w:szCs w:val="21"/>
-        </w:rPr>
-      </w:pPr>
-      <w:r>
-        <w:rPr>
-          <w:rFonts w:ascii="Consolas" w:eastAsia="Times New Roman" w:hAnsi="Consolas" w:cs="Times New Roman"/>
-          <w:color w:val="D4D4D4"/>
-          <w:sz w:val="21"/>
-          <w:szCs w:val="21"/>
-        </w:rPr>
-        <w:t xml:space="preserve">    </w:t>
-      </w:r>
-      <w:r>
-        <w:rPr>
-          <w:rFonts w:ascii="Consolas" w:eastAsia="Times New Roman" w:hAnsi="Consolas" w:cs="Times New Roman"/>
-          <w:color w:val="9CDCFE"/>
-          <w:sz w:val="21"/>
-          <w:szCs w:val="21"/>
-        </w:rPr>
-        <w:t>height</w:t>
-      </w:r>
-      <w:r>
-        <w:rPr>
-          <w:rFonts w:ascii="Consolas" w:eastAsia="Times New Roman" w:hAnsi="Consolas" w:cs="Times New Roman"/>
-          <w:color w:val="D4D4D4"/>
-          <w:sz w:val="21"/>
-          <w:szCs w:val="21"/>
-        </w:rPr>
-        <w:t xml:space="preserve">: </w:t>
-      </w:r>
-      <w:r>
-        <w:rPr>
-          <w:rFonts w:ascii="Consolas" w:eastAsia="Times New Roman" w:hAnsi="Consolas" w:cs="Times New Roman"/>
-          <w:color w:val="B5CEA8"/>
-          <w:sz w:val="21"/>
-          <w:szCs w:val="21"/>
-        </w:rPr>
-        <w:t>60px</w:t>
-      </w:r>
-      <w:r>
-        <w:rPr>
-          <w:rFonts w:ascii="Consolas" w:eastAsia="Times New Roman" w:hAnsi="Consolas" w:cs="Times New Roman"/>
-          <w:color w:val="D4D4D4"/>
-          <w:sz w:val="21"/>
-          <w:szCs w:val="21"/>
-        </w:rPr>
-        <w:t>;</w:t>
-      </w:r>
-    </w:p>
-    <w:p>
-      <w:pPr>
-        <w:shd w:val="clear" w:color="auto" w:fill="1E1E1E"/>
-        <w:spacing w:after="0" w:line="285" w:lineRule="atLeast"/>
-        <w:rPr>
-          <w:rFonts w:ascii="Consolas" w:eastAsia="Times New Roman" w:hAnsi="Consolas" w:cs="Times New Roman"/>
-          <w:color w:val="D4D4D4"/>
-          <w:sz w:val="21"/>
-          <w:szCs w:val="21"/>
-        </w:rPr>
-      </w:pPr>
-    </w:p>
-    <w:p>
-      <w:pPr>
-        <w:shd w:val="clear" w:color="auto" w:fill="1E1E1E"/>
-        <w:spacing w:after="0" w:line="285" w:lineRule="atLeast"/>
-        <w:rPr>
-          <w:rFonts w:ascii="Consolas" w:eastAsia="Times New Roman" w:hAnsi="Consolas" w:cs="Times New Roman"/>
-          <w:color w:val="D4D4D4"/>
-          <w:sz w:val="21"/>
-          <w:szCs w:val="21"/>
-        </w:rPr>
-      </w:pPr>
-      <w:r>
-        <w:rPr>
-          <w:rFonts w:ascii="Consolas" w:eastAsia="Times New Roman" w:hAnsi="Consolas" w:cs="Times New Roman"/>
-          <w:color w:val="D4D4D4"/>
-          <w:sz w:val="21"/>
-          <w:szCs w:val="21"/>
-        </w:rPr>
-        <w:t xml:space="preserve">    </w:t>
-      </w:r>
-      <w:r>
-        <w:rPr>
-          <w:rFonts w:ascii="Consolas" w:eastAsia="Times New Roman" w:hAnsi="Consolas" w:cs="Times New Roman"/>
-          <w:color w:val="569CD6"/>
-          <w:sz w:val="21"/>
-          <w:szCs w:val="21"/>
-        </w:rPr>
-        <w:t>${</w:t>
-      </w:r>
-      <w:r>
-        <w:rPr>
-          <w:rFonts w:ascii="Consolas" w:eastAsia="Times New Roman" w:hAnsi="Consolas" w:cs="Times New Roman"/>
-          <w:color w:val="DCDCAA"/>
-          <w:sz w:val="21"/>
-          <w:szCs w:val="21"/>
-        </w:rPr>
-        <w:t>mobile</w:t>
-      </w:r>
-      <w:r>
-        <w:rPr>
-          <w:rFonts w:ascii="Consolas" w:eastAsia="Times New Roman" w:hAnsi="Consolas" w:cs="Times New Roman"/>
-          <w:color w:val="D4D4D4"/>
-          <w:sz w:val="21"/>
-          <w:szCs w:val="21"/>
-        </w:rPr>
-        <w:t>( {</w:t>
-      </w:r>
-      <w:r>
-        <w:rPr>
-          <w:rFonts w:ascii="Consolas" w:eastAsia="Times New Roman" w:hAnsi="Consolas" w:cs="Times New Roman"/>
-          <w:color w:val="9CDCFE"/>
-          <w:sz w:val="21"/>
-          <w:szCs w:val="21"/>
-        </w:rPr>
-        <w:t>backgroundColor:</w:t>
-      </w:r>
-      <w:r>
-        <w:rPr>
-          <w:rFonts w:ascii="Consolas" w:eastAsia="Times New Roman" w:hAnsi="Consolas" w:cs="Times New Roman"/>
-          <w:color w:val="D4D4D4"/>
-          <w:sz w:val="21"/>
-          <w:szCs w:val="21"/>
-        </w:rPr>
-        <w:t xml:space="preserve"> </w:t>
-      </w:r>
-      <w:r>
-        <w:rPr>
-          <w:rFonts w:ascii="Consolas" w:eastAsia="Times New Roman" w:hAnsi="Consolas" w:cs="Times New Roman"/>
-          <w:color w:val="CE9178"/>
-          <w:sz w:val="21"/>
-          <w:szCs w:val="21"/>
-        </w:rPr>
-        <w:t>"red"</w:t>
-      </w:r>
-      <w:r>
-        <w:rPr>
-          <w:rFonts w:ascii="Consolas" w:eastAsia="Times New Roman" w:hAnsi="Consolas" w:cs="Times New Roman"/>
-          <w:color w:val="D4D4D4"/>
-          <w:sz w:val="21"/>
-          <w:szCs w:val="21"/>
-        </w:rPr>
-        <w:t>})</w:t>
-      </w:r>
-      <w:r>
-        <w:rPr>
-          <w:rFonts w:ascii="Consolas" w:eastAsia="Times New Roman" w:hAnsi="Consolas" w:cs="Times New Roman"/>
-          <w:color w:val="569CD6"/>
-          <w:sz w:val="21"/>
-          <w:szCs w:val="21"/>
-        </w:rPr>
-        <w:t>}</w:t>
-      </w:r>
-    </w:p>
-    <w:p>
-      <w:pPr>
-        <w:shd w:val="clear" w:color="auto" w:fill="1E1E1E"/>
-        <w:spacing w:after="0" w:line="285" w:lineRule="atLeast"/>
-        <w:rPr>
-          <w:rFonts w:ascii="Consolas" w:eastAsia="Times New Roman" w:hAnsi="Consolas" w:cs="Times New Roman"/>
-          <w:color w:val="D4D4D4"/>
-          <w:sz w:val="21"/>
-          <w:szCs w:val="21"/>
-        </w:rPr>
-      </w:pPr>
-      <w:r>
-        <w:rPr>
-          <w:rFonts w:ascii="Consolas" w:eastAsia="Times New Roman" w:hAnsi="Consolas" w:cs="Times New Roman"/>
-          <w:color w:val="CE9178"/>
-          <w:sz w:val="21"/>
-          <w:szCs w:val="21"/>
-        </w:rPr>
-        <w:t>`</w:t>
-      </w:r>
-    </w:p>
-    <w:p>
-      <w:pPr>
-        <w:shd w:val="clear" w:color="auto" w:fill="1E1E1E"/>
-        <w:spacing w:after="0" w:line="285" w:lineRule="atLeast"/>
-        <w:rPr>
-          <w:rFonts w:ascii="Consolas" w:eastAsia="Times New Roman" w:hAnsi="Consolas" w:cs="Times New Roman"/>
-          <w:color w:val="D4D4D4"/>
-          <w:sz w:val="21"/>
-          <w:szCs w:val="21"/>
-        </w:rPr>
-      </w:pPr>
-    </w:p>
-    <w:p>
-      <w:pPr>
-        <w:shd w:val="clear" w:color="auto" w:fill="1E1E1E"/>
-        <w:spacing w:after="0" w:line="285" w:lineRule="atLeast"/>
-        <w:rPr>
-          <w:rFonts w:ascii="Consolas" w:eastAsia="Times New Roman" w:hAnsi="Consolas" w:cs="Times New Roman"/>
-          <w:color w:val="D4D4D4"/>
-          <w:sz w:val="21"/>
-          <w:szCs w:val="21"/>
-        </w:rPr>
-      </w:pPr>
-    </w:p>
-    <w:p>
-      <w:pPr>
-        <w:rPr>
-          <w:sz w:val="24"/>
-          <w:szCs w:val="24"/>
-        </w:rPr>
-      </w:pPr>
+        <w:t>Node index.js</w:t>
+      </w:r>
     </w:p>
     <w:p>
       <w:pPr>
@@ -12025,21 +12176,6 @@
           <w:szCs w:val="36"/>
         </w:rPr>
       </w:pPr>
-    </w:p>
-    <w:p>
-      <w:pPr>
-        <w:rPr>
-          <w:sz w:val="36"/>
-          <w:szCs w:val="36"/>
-        </w:rPr>
-      </w:pPr>
-      <w:r>
-        <w:rPr>
-          <w:sz w:val="36"/>
-          <w:szCs w:val="36"/>
-        </w:rPr>
-        <w:t xml:space="preserve">Backend </w:t>
-      </w:r>
     </w:p>
     <w:p>
       <w:pPr>

</xml_diff>